<commit_message>
Actualizacion hasta sprint 1
</commit_message>
<xml_diff>
--- a/TP2._E3_Backlog_del_producto_detallado.docx
+++ b/TP2._E3_Backlog_del_producto_detallado.docx
@@ -1876,10 +1876,10 @@
       </w:tblPr>
       <w:tblGrid>
         <w:gridCol w:w="549"/>
-        <w:gridCol w:w="1969"/>
-        <w:gridCol w:w="1875"/>
-        <w:gridCol w:w="1469"/>
-        <w:gridCol w:w="2612"/>
+        <w:gridCol w:w="1921"/>
+        <w:gridCol w:w="1824"/>
+        <w:gridCol w:w="1451"/>
+        <w:gridCol w:w="2729"/>
       </w:tblGrid>
       <w:tr>
         <w:trPr>
@@ -2328,8 +2328,19 @@
               </w:rPr>
               <w:t>Involucra validaciones, exclusiones y asignación dinámica.</w:t>
             </w:r>
+            <w:r>
+              <w:rPr>
+                <w:rFonts w:ascii="Times New Roman" w:eastAsia="Times New Roman" w:hAnsi="Times New Roman" w:cs="Times New Roman"/>
+                <w:sz w:val="24"/>
+                <w:szCs w:val="24"/>
+                <w:lang w:eastAsia="es-PE"/>
+              </w:rPr>
+              <w:t xml:space="preserve"> Con la IA</w:t>
+            </w:r>
           </w:p>
         </w:tc>
+        <w:bookmarkStart w:id="0" w:name="_GoBack"/>
+        <w:bookmarkEnd w:id="0"/>
       </w:tr>
       <w:tr>
         <w:trPr>
@@ -3466,8 +3477,6 @@
             <w:r>
               <w:t>2</w:t>
             </w:r>
-            <w:bookmarkStart w:id="0" w:name="_GoBack"/>
-            <w:bookmarkEnd w:id="0"/>
             <w:r>
               <w:t>/10/2025</w:t>
             </w:r>
@@ -11747,7 +11756,7 @@
 </file>
 
 <file path=customXml/itemProps1.xml><?xml version="1.0" encoding="utf-8"?>
-<ds:datastoreItem xmlns:ds="http://schemas.openxmlformats.org/officeDocument/2006/customXml" ds:itemID="{68325955-65D6-46DB-BA21-BD4B31796B02}">
+<ds:datastoreItem xmlns:ds="http://schemas.openxmlformats.org/officeDocument/2006/customXml" ds:itemID="{53764D5D-0C14-49FC-9E77-66B7D9C0ED59}">
   <ds:schemaRefs>
     <ds:schemaRef ds:uri="http://schemas.openxmlformats.org/officeDocument/2006/bibliography"/>
   </ds:schemaRefs>

</xml_diff>

<commit_message>
Actualizacion Sprints - Tiempo
</commit_message>
<xml_diff>
--- a/TP2._E3_Backlog_del_producto_detallado.docx
+++ b/TP2._E3_Backlog_del_producto_detallado.docx
@@ -2339,6 +2339,8 @@
             </w:r>
           </w:p>
         </w:tc>
+        <w:bookmarkStart w:id="0" w:name="_GoBack"/>
+        <w:bookmarkEnd w:id="0"/>
       </w:tr>
       <w:tr>
         <w:trPr>
@@ -3497,11 +3499,11 @@
               <w:ind w:left="5"/>
               <w:jc w:val="both"/>
             </w:pPr>
+            <w:proofErr w:type="spellStart"/>
             <w:r>
-              <w:t>Benjamín</w:t>
+              <w:t>Benjamin</w:t>
             </w:r>
-            <w:bookmarkStart w:id="0" w:name="_GoBack"/>
-            <w:bookmarkEnd w:id="0"/>
+            <w:proofErr w:type="spellEnd"/>
             <w:r>
               <w:t xml:space="preserve"> Miranda</w:t>
             </w:r>
@@ -11754,7 +11756,7 @@
 </file>
 
 <file path=customXml/itemProps1.xml><?xml version="1.0" encoding="utf-8"?>
-<ds:datastoreItem xmlns:ds="http://schemas.openxmlformats.org/officeDocument/2006/customXml" ds:itemID="{BA0B05DC-F109-4B85-B4B7-472146377DA6}">
+<ds:datastoreItem xmlns:ds="http://schemas.openxmlformats.org/officeDocument/2006/customXml" ds:itemID="{53764D5D-0C14-49FC-9E77-66B7D9C0ED59}">
   <ds:schemaRefs>
     <ds:schemaRef ds:uri="http://schemas.openxmlformats.org/officeDocument/2006/bibliography"/>
   </ds:schemaRefs>

</xml_diff>

<commit_message>
Actualizacion backlog del producto detallado
</commit_message>
<xml_diff>
--- a/TP2._E3_Backlog_del_producto_detallado.docx
+++ b/TP2._E3_Backlog_del_producto_detallado.docx
@@ -10,13 +10,8 @@
         <w:t>Backlog del Producto -</w:t>
       </w:r>
       <w:r>
-        <w:t xml:space="preserve"> </w:t>
-      </w:r>
-      <w:proofErr w:type="spellStart"/>
-      <w:r>
-        <w:t>NutriGym</w:t>
-      </w:r>
-      <w:proofErr w:type="spellEnd"/>
+        <w:t xml:space="preserve"> NutriGym</w:t>
+      </w:r>
     </w:p>
     <w:p>
       <w:pPr>
@@ -56,7 +51,16 @@
           <w:szCs w:val="24"/>
           <w:lang w:eastAsia="es-PE"/>
         </w:rPr>
-        <w:t>18/09/2025</w:t>
+        <w:t>22/10</w:t>
+      </w:r>
+      <w:r>
+        <w:rPr>
+          <w:rFonts w:ascii="Times New Roman" w:eastAsia="Times New Roman" w:hAnsi="Times New Roman" w:cs="Times New Roman"/>
+          <w:sz w:val="24"/>
+          <w:szCs w:val="24"/>
+          <w:lang w:eastAsia="es-PE"/>
+        </w:rPr>
+        <w:t>/2025</w:t>
       </w:r>
     </w:p>
     <w:p>
@@ -479,21 +483,24 @@
     </w:p>
     <w:p>
       <w:pPr>
-        <w:pStyle w:val="Heading3"/>
-        <w:rPr>
-          <w:sz w:val="24"/>
-        </w:rPr>
-      </w:pPr>
-      <w:r>
-        <w:rPr>
-          <w:sz w:val="24"/>
-        </w:rPr>
-        <w:t>Historia de Usuario 1.1</w:t>
+        <w:pStyle w:val="NormalWeb"/>
+        <w:ind w:left="708"/>
+        <w:rPr>
+          <w:rStyle w:val="Strong"/>
+          <w:b w:val="0"/>
+        </w:rPr>
+      </w:pPr>
+      <w:r>
+        <w:rPr>
+          <w:b/>
+        </w:rPr>
+        <w:t>Sprint 1 – Módulo de Autenticación y Roles Básicos</w:t>
       </w:r>
     </w:p>
     <w:p>
       <w:pPr>
         <w:pStyle w:val="NormalWeb"/>
+        <w:ind w:left="708"/>
       </w:pPr>
       <w:r>
         <w:rPr>
@@ -536,6 +543,11 @@
           <w:ilvl w:val="0"/>
           <w:numId w:val="41"/>
         </w:numPr>
+        <w:tabs>
+          <w:tab w:val="clear" w:pos="720"/>
+          <w:tab w:val="num" w:pos="1428"/>
+        </w:tabs>
+        <w:ind w:left="1428"/>
       </w:pPr>
       <w:r>
         <w:rPr>
@@ -554,6 +566,11 @@
           <w:ilvl w:val="1"/>
           <w:numId w:val="41"/>
         </w:numPr>
+        <w:tabs>
+          <w:tab w:val="clear" w:pos="1440"/>
+          <w:tab w:val="num" w:pos="2148"/>
+        </w:tabs>
+        <w:ind w:left="2148"/>
       </w:pPr>
       <w:r>
         <w:t>El registro debe incluir nombre, correo, contraseña y fecha de nacimiento.</w:t>
@@ -566,6 +583,11 @@
           <w:ilvl w:val="1"/>
           <w:numId w:val="41"/>
         </w:numPr>
+        <w:tabs>
+          <w:tab w:val="clear" w:pos="1440"/>
+          <w:tab w:val="num" w:pos="2148"/>
+        </w:tabs>
+        <w:ind w:left="2148"/>
       </w:pPr>
       <w:r>
         <w:t>Validación de correo único.</w:t>
@@ -578,6 +600,11 @@
           <w:ilvl w:val="1"/>
           <w:numId w:val="41"/>
         </w:numPr>
+        <w:tabs>
+          <w:tab w:val="clear" w:pos="1440"/>
+          <w:tab w:val="num" w:pos="2148"/>
+        </w:tabs>
+        <w:ind w:left="2148"/>
       </w:pPr>
       <w:r>
         <w:t>Contraseña cifrada.</w:t>
@@ -590,6 +617,11 @@
           <w:ilvl w:val="0"/>
           <w:numId w:val="41"/>
         </w:numPr>
+        <w:tabs>
+          <w:tab w:val="clear" w:pos="720"/>
+          <w:tab w:val="num" w:pos="1428"/>
+        </w:tabs>
+        <w:ind w:left="1428"/>
       </w:pPr>
       <w:r>
         <w:rPr>
@@ -608,6 +640,11 @@
           <w:ilvl w:val="0"/>
           <w:numId w:val="41"/>
         </w:numPr>
+        <w:tabs>
+          <w:tab w:val="clear" w:pos="720"/>
+          <w:tab w:val="num" w:pos="1428"/>
+        </w:tabs>
+        <w:ind w:left="1428"/>
       </w:pPr>
       <w:r>
         <w:rPr>
@@ -621,21 +658,24 @@
     </w:p>
     <w:p>
       <w:pPr>
-        <w:pStyle w:val="Heading3"/>
-        <w:rPr>
-          <w:sz w:val="24"/>
-        </w:rPr>
-      </w:pPr>
-      <w:r>
-        <w:rPr>
-          <w:sz w:val="24"/>
-        </w:rPr>
-        <w:t>Historia de Usuario 1.2</w:t>
+        <w:pStyle w:val="NormalWeb"/>
+        <w:ind w:left="708"/>
+        <w:rPr>
+          <w:rStyle w:val="Strong"/>
+          <w:b w:val="0"/>
+        </w:rPr>
+      </w:pPr>
+      <w:r>
+        <w:rPr>
+          <w:b/>
+        </w:rPr>
+        <w:t>Sprint 2 – Módulo de Administración y Roles de Usuario</w:t>
       </w:r>
     </w:p>
     <w:p>
       <w:pPr>
         <w:pStyle w:val="NormalWeb"/>
+        <w:ind w:left="708"/>
       </w:pPr>
       <w:r>
         <w:rPr>
@@ -678,6 +718,11 @@
           <w:ilvl w:val="0"/>
           <w:numId w:val="42"/>
         </w:numPr>
+        <w:tabs>
+          <w:tab w:val="clear" w:pos="720"/>
+          <w:tab w:val="num" w:pos="1428"/>
+        </w:tabs>
+        <w:ind w:left="1428"/>
       </w:pPr>
       <w:r>
         <w:rPr>
@@ -696,6 +741,11 @@
           <w:ilvl w:val="1"/>
           <w:numId w:val="42"/>
         </w:numPr>
+        <w:tabs>
+          <w:tab w:val="clear" w:pos="1440"/>
+          <w:tab w:val="num" w:pos="2148"/>
+        </w:tabs>
+        <w:ind w:left="2148"/>
       </w:pPr>
       <w:r>
         <w:t>El usuario debe tener un rol asignado al registrarse.</w:t>
@@ -708,6 +758,11 @@
           <w:ilvl w:val="1"/>
           <w:numId w:val="42"/>
         </w:numPr>
+        <w:tabs>
+          <w:tab w:val="clear" w:pos="1440"/>
+          <w:tab w:val="num" w:pos="2148"/>
+        </w:tabs>
+        <w:ind w:left="2148"/>
       </w:pPr>
       <w:r>
         <w:t>Solo los administradores pueden cambiar roles.</w:t>
@@ -720,6 +775,11 @@
           <w:ilvl w:val="0"/>
           <w:numId w:val="42"/>
         </w:numPr>
+        <w:tabs>
+          <w:tab w:val="clear" w:pos="720"/>
+          <w:tab w:val="num" w:pos="1428"/>
+        </w:tabs>
+        <w:ind w:left="1428"/>
       </w:pPr>
       <w:r>
         <w:rPr>
@@ -738,6 +798,11 @@
           <w:ilvl w:val="0"/>
           <w:numId w:val="42"/>
         </w:numPr>
+        <w:tabs>
+          <w:tab w:val="clear" w:pos="720"/>
+          <w:tab w:val="num" w:pos="1428"/>
+        </w:tabs>
+        <w:ind w:left="1428"/>
       </w:pPr>
       <w:r>
         <w:rPr>
@@ -768,21 +833,24 @@
     </w:p>
     <w:p>
       <w:pPr>
-        <w:pStyle w:val="Heading3"/>
-        <w:rPr>
-          <w:sz w:val="24"/>
-        </w:rPr>
-      </w:pPr>
-      <w:r>
-        <w:rPr>
-          <w:sz w:val="24"/>
-        </w:rPr>
-        <w:t>Historia de Usuario 2.1</w:t>
+        <w:pStyle w:val="NormalWeb"/>
+        <w:ind w:left="708"/>
+        <w:rPr>
+          <w:rStyle w:val="Strong"/>
+          <w:b w:val="0"/>
+        </w:rPr>
+      </w:pPr>
+      <w:r>
+        <w:rPr>
+          <w:b/>
+        </w:rPr>
+        <w:t>Sprint 3 – Registro de Preferencias Alimenticias</w:t>
       </w:r>
     </w:p>
     <w:p>
       <w:pPr>
         <w:pStyle w:val="NormalWeb"/>
+        <w:ind w:left="708"/>
       </w:pPr>
       <w:r>
         <w:rPr>
@@ -825,6 +893,11 @@
           <w:ilvl w:val="0"/>
           <w:numId w:val="43"/>
         </w:numPr>
+        <w:tabs>
+          <w:tab w:val="clear" w:pos="720"/>
+          <w:tab w:val="num" w:pos="1428"/>
+        </w:tabs>
+        <w:ind w:left="1428"/>
       </w:pPr>
       <w:r>
         <w:rPr>
@@ -843,6 +916,11 @@
           <w:ilvl w:val="1"/>
           <w:numId w:val="43"/>
         </w:numPr>
+        <w:tabs>
+          <w:tab w:val="clear" w:pos="1440"/>
+          <w:tab w:val="num" w:pos="2148"/>
+        </w:tabs>
+        <w:ind w:left="2148"/>
       </w:pPr>
       <w:r>
         <w:t>El usuario puede elegir una o varias preferencias.</w:t>
@@ -855,6 +933,11 @@
           <w:ilvl w:val="1"/>
           <w:numId w:val="43"/>
         </w:numPr>
+        <w:tabs>
+          <w:tab w:val="clear" w:pos="1440"/>
+          <w:tab w:val="num" w:pos="2148"/>
+        </w:tabs>
+        <w:ind w:left="2148"/>
       </w:pPr>
       <w:r>
         <w:t>Las preferencias se almacenan en la BD.</w:t>
@@ -867,6 +950,11 @@
           <w:ilvl w:val="0"/>
           <w:numId w:val="43"/>
         </w:numPr>
+        <w:tabs>
+          <w:tab w:val="clear" w:pos="720"/>
+          <w:tab w:val="num" w:pos="1428"/>
+        </w:tabs>
+        <w:ind w:left="1428"/>
       </w:pPr>
       <w:r>
         <w:rPr>
@@ -885,6 +973,11 @@
           <w:ilvl w:val="0"/>
           <w:numId w:val="43"/>
         </w:numPr>
+        <w:tabs>
+          <w:tab w:val="clear" w:pos="720"/>
+          <w:tab w:val="num" w:pos="1428"/>
+        </w:tabs>
+        <w:ind w:left="1428"/>
       </w:pPr>
       <w:r>
         <w:rPr>
@@ -898,22 +991,24 @@
     </w:p>
     <w:p>
       <w:pPr>
-        <w:pStyle w:val="Heading3"/>
-        <w:rPr>
-          <w:sz w:val="24"/>
-        </w:rPr>
-      </w:pPr>
-      <w:r>
-        <w:rPr>
-          <w:sz w:val="24"/>
+        <w:pStyle w:val="NormalWeb"/>
+        <w:ind w:left="708"/>
+        <w:rPr>
+          <w:b/>
+        </w:rPr>
+      </w:pPr>
+      <w:r>
+        <w:rPr>
+          <w:b/>
         </w:rPr>
         <w:lastRenderedPageBreak/>
-        <w:t>Historia de Usuario 2.2</w:t>
+        <w:t>Sprint 4 – Restricción de Alimentos y Personalización de Menús</w:t>
       </w:r>
     </w:p>
     <w:p>
       <w:pPr>
         <w:pStyle w:val="NormalWeb"/>
+        <w:ind w:left="708"/>
       </w:pPr>
       <w:r>
         <w:rPr>
@@ -956,6 +1051,11 @@
           <w:ilvl w:val="0"/>
           <w:numId w:val="44"/>
         </w:numPr>
+        <w:tabs>
+          <w:tab w:val="clear" w:pos="720"/>
+          <w:tab w:val="num" w:pos="1428"/>
+        </w:tabs>
+        <w:ind w:left="1428"/>
       </w:pPr>
       <w:r>
         <w:rPr>
@@ -974,6 +1074,11 @@
           <w:ilvl w:val="1"/>
           <w:numId w:val="44"/>
         </w:numPr>
+        <w:tabs>
+          <w:tab w:val="clear" w:pos="1440"/>
+          <w:tab w:val="num" w:pos="2148"/>
+        </w:tabs>
+        <w:ind w:left="2148"/>
       </w:pPr>
       <w:r>
         <w:t>Si un alimento está marcado como restringido, no aparece en el menú asignado.</w:t>
@@ -986,6 +1091,11 @@
           <w:ilvl w:val="1"/>
           <w:numId w:val="44"/>
         </w:numPr>
+        <w:tabs>
+          <w:tab w:val="clear" w:pos="1440"/>
+          <w:tab w:val="num" w:pos="2148"/>
+        </w:tabs>
+        <w:ind w:left="2148"/>
       </w:pPr>
       <w:r>
         <w:t>La validación ocurre al generar o consultar un menú.</w:t>
@@ -998,6 +1108,11 @@
           <w:ilvl w:val="0"/>
           <w:numId w:val="44"/>
         </w:numPr>
+        <w:tabs>
+          <w:tab w:val="clear" w:pos="720"/>
+          <w:tab w:val="num" w:pos="1428"/>
+        </w:tabs>
+        <w:ind w:left="1428"/>
       </w:pPr>
       <w:r>
         <w:rPr>
@@ -1016,6 +1131,11 @@
           <w:ilvl w:val="0"/>
           <w:numId w:val="44"/>
         </w:numPr>
+        <w:tabs>
+          <w:tab w:val="clear" w:pos="720"/>
+          <w:tab w:val="num" w:pos="1428"/>
+        </w:tabs>
+        <w:ind w:left="1428"/>
       </w:pPr>
       <w:r>
         <w:rPr>
@@ -1045,21 +1165,53 @@
     </w:p>
     <w:p>
       <w:pPr>
-        <w:pStyle w:val="Heading3"/>
-        <w:rPr>
-          <w:sz w:val="24"/>
-        </w:rPr>
-      </w:pPr>
-      <w:r>
-        <w:rPr>
-          <w:sz w:val="24"/>
-        </w:rPr>
-        <w:t>Historia de Usuario 3.1</w:t>
+        <w:pStyle w:val="Heading2"/>
+        <w:ind w:left="708"/>
+        <w:rPr>
+          <w:b w:val="0"/>
+          <w:sz w:val="22"/>
+          <w:szCs w:val="22"/>
+        </w:rPr>
+      </w:pPr>
+      <w:r>
+        <w:rPr>
+          <w:rStyle w:val="Strong"/>
+          <w:b/>
+          <w:sz w:val="22"/>
+          <w:szCs w:val="22"/>
+        </w:rPr>
+        <w:t>Sprint 5:</w:t>
+      </w:r>
+      <w:r>
+        <w:rPr>
+          <w:b w:val="0"/>
+          <w:sz w:val="22"/>
+          <w:szCs w:val="22"/>
+        </w:rPr>
+        <w:t xml:space="preserve"> R</w:t>
+      </w:r>
+      <w:r>
+        <w:rPr>
+          <w:rStyle w:val="Strong"/>
+          <w:b/>
+          <w:sz w:val="22"/>
+          <w:szCs w:val="22"/>
+        </w:rPr>
+        <w:t>egistro y persistencia de medidas</w:t>
+      </w:r>
+      <w:r>
+        <w:rPr>
+          <w:b w:val="0"/>
+          <w:sz w:val="22"/>
+          <w:szCs w:val="22"/>
+        </w:rPr>
+        <w:t xml:space="preserve"> corporales.</w:t>
       </w:r>
     </w:p>
     <w:p>
       <w:pPr>
         <w:pStyle w:val="NormalWeb"/>
+        <w:ind w:left="708"/>
       </w:pPr>
       <w:r>
         <w:rPr>
@@ -1102,6 +1254,11 @@
           <w:ilvl w:val="0"/>
           <w:numId w:val="45"/>
         </w:numPr>
+        <w:tabs>
+          <w:tab w:val="clear" w:pos="720"/>
+          <w:tab w:val="num" w:pos="1428"/>
+        </w:tabs>
+        <w:ind w:left="1428"/>
       </w:pPr>
       <w:r>
         <w:rPr>
@@ -1120,6 +1277,11 @@
           <w:ilvl w:val="1"/>
           <w:numId w:val="45"/>
         </w:numPr>
+        <w:tabs>
+          <w:tab w:val="clear" w:pos="1440"/>
+          <w:tab w:val="num" w:pos="2148"/>
+        </w:tabs>
+        <w:ind w:left="2148"/>
       </w:pPr>
       <w:r>
         <w:t>El registro debe incluir fecha y valores básicos.</w:t>
@@ -1132,6 +1294,11 @@
           <w:ilvl w:val="1"/>
           <w:numId w:val="45"/>
         </w:numPr>
+        <w:tabs>
+          <w:tab w:val="clear" w:pos="1440"/>
+          <w:tab w:val="num" w:pos="2148"/>
+        </w:tabs>
+        <w:ind w:left="2148"/>
       </w:pPr>
       <w:r>
         <w:t>Las medidas se asocian al usuario.</w:t>
@@ -1144,6 +1311,11 @@
           <w:ilvl w:val="0"/>
           <w:numId w:val="45"/>
         </w:numPr>
+        <w:tabs>
+          <w:tab w:val="clear" w:pos="720"/>
+          <w:tab w:val="num" w:pos="1428"/>
+        </w:tabs>
+        <w:ind w:left="1428"/>
       </w:pPr>
       <w:r>
         <w:rPr>
@@ -1162,6 +1334,11 @@
           <w:ilvl w:val="0"/>
           <w:numId w:val="45"/>
         </w:numPr>
+        <w:tabs>
+          <w:tab w:val="clear" w:pos="720"/>
+          <w:tab w:val="num" w:pos="1428"/>
+        </w:tabs>
+        <w:ind w:left="1428"/>
       </w:pPr>
       <w:r>
         <w:rPr>
@@ -1176,20 +1353,59 @@
     <w:p>
       <w:pPr>
         <w:pStyle w:val="Heading3"/>
-        <w:rPr>
-          <w:sz w:val="24"/>
-        </w:rPr>
-      </w:pPr>
-      <w:r>
-        <w:rPr>
-          <w:sz w:val="24"/>
-        </w:rPr>
-        <w:t>Historia de Usuario 3.2</w:t>
+        <w:ind w:left="708"/>
+        <w:rPr>
+          <w:rStyle w:val="Strong"/>
+          <w:b/>
+          <w:bCs w:val="0"/>
+          <w:sz w:val="22"/>
+          <w:szCs w:val="22"/>
+        </w:rPr>
+      </w:pPr>
+      <w:r>
+        <w:rPr>
+          <w:sz w:val="22"/>
+          <w:szCs w:val="22"/>
+        </w:rPr>
+        <w:t xml:space="preserve">Sprint </w:t>
+      </w:r>
+      <w:proofErr w:type="gramStart"/>
+      <w:r>
+        <w:rPr>
+          <w:sz w:val="22"/>
+          <w:szCs w:val="22"/>
+        </w:rPr>
+        <w:t>6 :</w:t>
+      </w:r>
+      <w:proofErr w:type="gramEnd"/>
+      <w:r>
+        <w:rPr>
+          <w:sz w:val="22"/>
+          <w:szCs w:val="22"/>
+        </w:rPr>
+        <w:t xml:space="preserve"> </w:t>
+      </w:r>
+      <w:r>
+        <w:rPr>
+          <w:rStyle w:val="Strong"/>
+          <w:b/>
+          <w:sz w:val="22"/>
+          <w:szCs w:val="22"/>
+        </w:rPr>
+        <w:t>Procesamiento y visualización de indicadores físicos</w:t>
+      </w:r>
+      <w:r>
+        <w:rPr>
+          <w:sz w:val="22"/>
+          <w:szCs w:val="22"/>
+        </w:rPr>
+        <w:t>.</w:t>
       </w:r>
     </w:p>
     <w:p>
       <w:pPr>
         <w:pStyle w:val="NormalWeb"/>
+        <w:ind w:left="708"/>
       </w:pPr>
       <w:r>
         <w:rPr>
@@ -1232,6 +1448,11 @@
           <w:ilvl w:val="0"/>
           <w:numId w:val="46"/>
         </w:numPr>
+        <w:tabs>
+          <w:tab w:val="clear" w:pos="720"/>
+          <w:tab w:val="num" w:pos="1428"/>
+        </w:tabs>
+        <w:ind w:left="1428"/>
       </w:pPr>
       <w:r>
         <w:rPr>
@@ -1250,6 +1471,11 @@
           <w:ilvl w:val="1"/>
           <w:numId w:val="46"/>
         </w:numPr>
+        <w:tabs>
+          <w:tab w:val="clear" w:pos="1440"/>
+          <w:tab w:val="num" w:pos="2148"/>
+        </w:tabs>
+        <w:ind w:left="2148"/>
       </w:pPr>
       <w:r>
         <w:t>Los cálculos se basan en medidas registradas.</w:t>
@@ -1262,6 +1488,11 @@
           <w:ilvl w:val="1"/>
           <w:numId w:val="46"/>
         </w:numPr>
+        <w:tabs>
+          <w:tab w:val="clear" w:pos="1440"/>
+          <w:tab w:val="num" w:pos="2148"/>
+        </w:tabs>
+        <w:ind w:left="2148"/>
       </w:pPr>
       <w:r>
         <w:t>Los resultados se guardan automáticamente.</w:t>
@@ -1274,6 +1505,11 @@
           <w:ilvl w:val="0"/>
           <w:numId w:val="46"/>
         </w:numPr>
+        <w:tabs>
+          <w:tab w:val="clear" w:pos="720"/>
+          <w:tab w:val="num" w:pos="1428"/>
+        </w:tabs>
+        <w:ind w:left="1428"/>
       </w:pPr>
       <w:r>
         <w:rPr>
@@ -1292,6 +1528,11 @@
           <w:ilvl w:val="0"/>
           <w:numId w:val="46"/>
         </w:numPr>
+        <w:tabs>
+          <w:tab w:val="clear" w:pos="720"/>
+          <w:tab w:val="num" w:pos="1428"/>
+        </w:tabs>
+        <w:ind w:left="1428"/>
       </w:pPr>
       <w:r>
         <w:rPr>
@@ -1328,6 +1569,7 @@
     <w:p>
       <w:pPr>
         <w:pStyle w:val="Heading3"/>
+        <w:ind w:left="708"/>
         <w:rPr>
           <w:sz w:val="24"/>
         </w:rPr>
@@ -1336,12 +1578,19 @@
         <w:rPr>
           <w:sz w:val="24"/>
         </w:rPr>
-        <w:t>Historia de Usuario 4.1</w:t>
+        <w:t>Sprint 7: Validación de menús</w:t>
+      </w:r>
+      <w:r>
+        <w:rPr>
+          <w:sz w:val="24"/>
+        </w:rPr>
+        <w:t xml:space="preserve"> por el nutriólogo</w:t>
       </w:r>
     </w:p>
     <w:p>
       <w:pPr>
         <w:pStyle w:val="NormalWeb"/>
+        <w:ind w:left="708"/>
       </w:pPr>
       <w:r>
         <w:rPr>
@@ -1384,6 +1633,11 @@
           <w:ilvl w:val="0"/>
           <w:numId w:val="47"/>
         </w:numPr>
+        <w:tabs>
+          <w:tab w:val="clear" w:pos="720"/>
+          <w:tab w:val="num" w:pos="1428"/>
+        </w:tabs>
+        <w:ind w:left="1428"/>
       </w:pPr>
       <w:r>
         <w:rPr>
@@ -1402,6 +1656,11 @@
           <w:ilvl w:val="1"/>
           <w:numId w:val="47"/>
         </w:numPr>
+        <w:tabs>
+          <w:tab w:val="clear" w:pos="1440"/>
+          <w:tab w:val="num" w:pos="2148"/>
+        </w:tabs>
+        <w:ind w:left="2148"/>
       </w:pPr>
       <w:r>
         <w:t>El menú puede incluir múltiples alimentos.</w:t>
@@ -1414,6 +1673,11 @@
           <w:ilvl w:val="1"/>
           <w:numId w:val="47"/>
         </w:numPr>
+        <w:tabs>
+          <w:tab w:val="clear" w:pos="1440"/>
+          <w:tab w:val="num" w:pos="2148"/>
+        </w:tabs>
+        <w:ind w:left="2148"/>
       </w:pPr>
       <w:r>
         <w:t>El menú se guarda con tipo (desayuno, almuerzo, cena).</w:t>
@@ -1426,6 +1690,11 @@
           <w:ilvl w:val="0"/>
           <w:numId w:val="47"/>
         </w:numPr>
+        <w:tabs>
+          <w:tab w:val="clear" w:pos="720"/>
+          <w:tab w:val="num" w:pos="1428"/>
+        </w:tabs>
+        <w:ind w:left="1428"/>
       </w:pPr>
       <w:r>
         <w:rPr>
@@ -1444,6 +1713,11 @@
           <w:ilvl w:val="0"/>
           <w:numId w:val="47"/>
         </w:numPr>
+        <w:tabs>
+          <w:tab w:val="clear" w:pos="720"/>
+          <w:tab w:val="num" w:pos="1428"/>
+        </w:tabs>
+        <w:ind w:left="1428"/>
       </w:pPr>
       <w:r>
         <w:rPr>
@@ -1457,21 +1731,23 @@
     </w:p>
     <w:p>
       <w:pPr>
-        <w:pStyle w:val="Heading3"/>
-        <w:rPr>
-          <w:sz w:val="24"/>
-        </w:rPr>
-      </w:pPr>
-      <w:r>
-        <w:rPr>
-          <w:sz w:val="24"/>
-        </w:rPr>
-        <w:t>Historia de Usuario 4.2</w:t>
+        <w:pStyle w:val="NormalWeb"/>
+        <w:ind w:left="708"/>
+        <w:rPr>
+          <w:b/>
+        </w:rPr>
+      </w:pPr>
+      <w:r>
+        <w:rPr>
+          <w:b/>
+        </w:rPr>
+        <w:t>Sprint 8: Asignación de menús personalizados a usuario</w:t>
       </w:r>
     </w:p>
     <w:p>
       <w:pPr>
         <w:pStyle w:val="NormalWeb"/>
+        <w:ind w:left="708"/>
       </w:pPr>
       <w:r>
         <w:rPr>
@@ -1514,6 +1790,11 @@
           <w:ilvl w:val="0"/>
           <w:numId w:val="48"/>
         </w:numPr>
+        <w:tabs>
+          <w:tab w:val="clear" w:pos="720"/>
+          <w:tab w:val="num" w:pos="1428"/>
+        </w:tabs>
+        <w:ind w:left="1428"/>
       </w:pPr>
       <w:r>
         <w:rPr>
@@ -1532,6 +1813,11 @@
           <w:ilvl w:val="1"/>
           <w:numId w:val="48"/>
         </w:numPr>
+        <w:tabs>
+          <w:tab w:val="clear" w:pos="1440"/>
+          <w:tab w:val="num" w:pos="2148"/>
+        </w:tabs>
+        <w:ind w:left="2148"/>
       </w:pPr>
       <w:r>
         <w:t>El menú asignado excluye alimentos restringidos.</w:t>
@@ -1544,6 +1830,11 @@
           <w:ilvl w:val="1"/>
           <w:numId w:val="48"/>
         </w:numPr>
+        <w:tabs>
+          <w:tab w:val="clear" w:pos="1440"/>
+          <w:tab w:val="num" w:pos="2148"/>
+        </w:tabs>
+        <w:ind w:left="2148"/>
       </w:pPr>
       <w:r>
         <w:t>El menú queda registrado en el historial del usuario.</w:t>
@@ -1556,6 +1847,11 @@
           <w:ilvl w:val="0"/>
           <w:numId w:val="48"/>
         </w:numPr>
+        <w:tabs>
+          <w:tab w:val="clear" w:pos="720"/>
+          <w:tab w:val="num" w:pos="1428"/>
+        </w:tabs>
+        <w:ind w:left="1428"/>
       </w:pPr>
       <w:r>
         <w:rPr>
@@ -1574,6 +1870,11 @@
           <w:ilvl w:val="0"/>
           <w:numId w:val="48"/>
         </w:numPr>
+        <w:tabs>
+          <w:tab w:val="clear" w:pos="720"/>
+          <w:tab w:val="num" w:pos="1428"/>
+        </w:tabs>
+        <w:ind w:left="1428"/>
       </w:pPr>
       <w:r>
         <w:rPr>
@@ -1859,12 +2160,12 @@
         <w:tblW w:w="0" w:type="auto"/>
         <w:tblCellSpacing w:w="15" w:type="dxa"/>
         <w:tblBorders>
-          <w:top w:val="single" w:sz="12" w:space="0" w:color="auto"/>
-          <w:left w:val="single" w:sz="12" w:space="0" w:color="auto"/>
-          <w:bottom w:val="single" w:sz="12" w:space="0" w:color="auto"/>
-          <w:right w:val="single" w:sz="12" w:space="0" w:color="auto"/>
-          <w:insideH w:val="single" w:sz="12" w:space="0" w:color="auto"/>
-          <w:insideV w:val="single" w:sz="12" w:space="0" w:color="auto"/>
+          <w:top w:val="single" w:sz="4" w:space="0" w:color="auto"/>
+          <w:left w:val="single" w:sz="4" w:space="0" w:color="auto"/>
+          <w:bottom w:val="single" w:sz="4" w:space="0" w:color="auto"/>
+          <w:right w:val="single" w:sz="4" w:space="0" w:color="auto"/>
+          <w:insideH w:val="single" w:sz="4" w:space="0" w:color="auto"/>
+          <w:insideV w:val="single" w:sz="4" w:space="0" w:color="auto"/>
         </w:tblBorders>
         <w:tblCellMar>
           <w:top w:w="15" w:type="dxa"/>
@@ -1875,11 +2176,11 @@
         <w:tblLook w:val="04A0" w:firstRow="1" w:lastRow="0" w:firstColumn="1" w:lastColumn="0" w:noHBand="0" w:noVBand="1"/>
       </w:tblPr>
       <w:tblGrid>
-        <w:gridCol w:w="549"/>
-        <w:gridCol w:w="1921"/>
-        <w:gridCol w:w="1824"/>
-        <w:gridCol w:w="1451"/>
-        <w:gridCol w:w="2729"/>
+        <w:gridCol w:w="509"/>
+        <w:gridCol w:w="1958"/>
+        <w:gridCol w:w="2104"/>
+        <w:gridCol w:w="1349"/>
+        <w:gridCol w:w="2574"/>
       </w:tblGrid>
       <w:tr>
         <w:trPr>
@@ -2070,65 +2371,13 @@
             <w:r>
               <w:rPr>
                 <w:rFonts w:ascii="Times New Roman" w:eastAsia="Times New Roman" w:hAnsi="Times New Roman" w:cs="Times New Roman"/>
+                <w:b/>
+                <w:bCs/>
                 <w:sz w:val="24"/>
                 <w:szCs w:val="24"/>
                 <w:lang w:eastAsia="es-PE"/>
               </w:rPr>
               <w:t>1</w:t>
-            </w:r>
-          </w:p>
-        </w:tc>
-        <w:tc>
-          <w:tcPr>
-            <w:tcW w:w="0" w:type="auto"/>
-            <w:vAlign w:val="center"/>
-            <w:hideMark/>
-          </w:tcPr>
-          <w:p>
-            <w:pPr>
-              <w:spacing w:after="0" w:line="240" w:lineRule="auto"/>
-              <w:rPr>
-                <w:rFonts w:ascii="Times New Roman" w:eastAsia="Times New Roman" w:hAnsi="Times New Roman" w:cs="Times New Roman"/>
-                <w:sz w:val="24"/>
-                <w:szCs w:val="24"/>
-                <w:lang w:eastAsia="es-PE"/>
-              </w:rPr>
-            </w:pPr>
-            <w:r>
-              <w:rPr>
-                <w:rFonts w:ascii="Times New Roman" w:eastAsia="Times New Roman" w:hAnsi="Times New Roman" w:cs="Times New Roman"/>
-                <w:sz w:val="24"/>
-                <w:szCs w:val="24"/>
-                <w:lang w:eastAsia="es-PE"/>
-              </w:rPr>
-              <w:t>Gestión de Preferencias y Restricciones</w:t>
-            </w:r>
-          </w:p>
-        </w:tc>
-        <w:tc>
-          <w:tcPr>
-            <w:tcW w:w="0" w:type="auto"/>
-            <w:vAlign w:val="center"/>
-            <w:hideMark/>
-          </w:tcPr>
-          <w:p>
-            <w:pPr>
-              <w:spacing w:after="0" w:line="240" w:lineRule="auto"/>
-              <w:rPr>
-                <w:rFonts w:ascii="Times New Roman" w:eastAsia="Times New Roman" w:hAnsi="Times New Roman" w:cs="Times New Roman"/>
-                <w:sz w:val="24"/>
-                <w:szCs w:val="24"/>
-                <w:lang w:eastAsia="es-PE"/>
-              </w:rPr>
-            </w:pPr>
-            <w:r>
-              <w:rPr>
-                <w:rFonts w:ascii="Times New Roman" w:eastAsia="Times New Roman" w:hAnsi="Times New Roman" w:cs="Times New Roman"/>
-                <w:sz w:val="24"/>
-                <w:szCs w:val="24"/>
-                <w:lang w:eastAsia="es-PE"/>
-              </w:rPr>
-              <w:t>Restringir alimentos según preferencias</w:t>
             </w:r>
           </w:p>
         </w:tc>
@@ -2157,120 +2406,7 @@
                 <w:szCs w:val="24"/>
                 <w:lang w:eastAsia="es-PE"/>
               </w:rPr>
-              <w:t>8</w:t>
-            </w:r>
-          </w:p>
-        </w:tc>
-        <w:tc>
-          <w:tcPr>
-            <w:tcW w:w="0" w:type="auto"/>
-            <w:vAlign w:val="center"/>
-            <w:hideMark/>
-          </w:tcPr>
-          <w:p>
-            <w:pPr>
-              <w:spacing w:after="0" w:line="240" w:lineRule="auto"/>
-              <w:rPr>
-                <w:rFonts w:ascii="Times New Roman" w:eastAsia="Times New Roman" w:hAnsi="Times New Roman" w:cs="Times New Roman"/>
-                <w:sz w:val="24"/>
-                <w:szCs w:val="24"/>
-                <w:lang w:eastAsia="es-PE"/>
-              </w:rPr>
-            </w:pPr>
-            <w:r>
-              <w:rPr>
-                <w:rFonts w:ascii="Times New Roman" w:eastAsia="Times New Roman" w:hAnsi="Times New Roman" w:cs="Times New Roman"/>
-                <w:sz w:val="24"/>
-                <w:szCs w:val="24"/>
-                <w:lang w:eastAsia="es-PE"/>
-              </w:rPr>
-              <w:t>Lógica compleja: validar menús contra restricciones.</w:t>
-            </w:r>
-          </w:p>
-        </w:tc>
-      </w:tr>
-      <w:tr>
-        <w:trPr>
-          <w:tblCellSpacing w:w="15" w:type="dxa"/>
-        </w:trPr>
-        <w:tc>
-          <w:tcPr>
-            <w:tcW w:w="0" w:type="auto"/>
-            <w:vAlign w:val="center"/>
-            <w:hideMark/>
-          </w:tcPr>
-          <w:p>
-            <w:pPr>
-              <w:spacing w:after="0" w:line="240" w:lineRule="auto"/>
-              <w:rPr>
-                <w:rFonts w:ascii="Times New Roman" w:eastAsia="Times New Roman" w:hAnsi="Times New Roman" w:cs="Times New Roman"/>
-                <w:sz w:val="24"/>
-                <w:szCs w:val="24"/>
-                <w:lang w:eastAsia="es-PE"/>
-              </w:rPr>
-            </w:pPr>
-            <w:r>
-              <w:rPr>
-                <w:rFonts w:ascii="Times New Roman" w:eastAsia="Times New Roman" w:hAnsi="Times New Roman" w:cs="Times New Roman"/>
-                <w:sz w:val="24"/>
-                <w:szCs w:val="24"/>
-                <w:lang w:eastAsia="es-PE"/>
-              </w:rPr>
-              <w:t>2</w:t>
-            </w:r>
-          </w:p>
-        </w:tc>
-        <w:tc>
-          <w:tcPr>
-            <w:tcW w:w="0" w:type="auto"/>
-            <w:vAlign w:val="center"/>
-            <w:hideMark/>
-          </w:tcPr>
-          <w:p>
-            <w:pPr>
-              <w:spacing w:after="0" w:line="240" w:lineRule="auto"/>
-              <w:rPr>
-                <w:rFonts w:ascii="Times New Roman" w:eastAsia="Times New Roman" w:hAnsi="Times New Roman" w:cs="Times New Roman"/>
-                <w:sz w:val="24"/>
-                <w:szCs w:val="24"/>
-                <w:lang w:eastAsia="es-PE"/>
-              </w:rPr>
-            </w:pPr>
-            <w:r>
-              <w:rPr>
-                <w:rFonts w:ascii="Times New Roman" w:eastAsia="Times New Roman" w:hAnsi="Times New Roman" w:cs="Times New Roman"/>
-                <w:sz w:val="24"/>
-                <w:szCs w:val="24"/>
-                <w:lang w:eastAsia="es-PE"/>
-              </w:rPr>
-              <w:t>Generación y Asignación de Menús</w:t>
-            </w:r>
-          </w:p>
-        </w:tc>
-        <w:tc>
-          <w:tcPr>
-            <w:tcW w:w="0" w:type="auto"/>
-            <w:vAlign w:val="center"/>
-            <w:hideMark/>
-          </w:tcPr>
-          <w:p>
-            <w:pPr>
-              <w:spacing w:after="0" w:line="240" w:lineRule="auto"/>
-              <w:rPr>
-                <w:rFonts w:ascii="Times New Roman" w:eastAsia="Times New Roman" w:hAnsi="Times New Roman" w:cs="Times New Roman"/>
-                <w:sz w:val="24"/>
-                <w:szCs w:val="24"/>
-                <w:lang w:eastAsia="es-PE"/>
-              </w:rPr>
-            </w:pPr>
-            <w:r>
-              <w:rPr>
-                <w:rFonts w:ascii="Times New Roman" w:eastAsia="Times New Roman" w:hAnsi="Times New Roman" w:cs="Times New Roman"/>
-                <w:sz w:val="24"/>
-                <w:szCs w:val="24"/>
-                <w:lang w:eastAsia="es-PE"/>
-              </w:rPr>
-              <w:t>Asignar menús adaptados a usuarios</w:t>
+              <w:t>Gestión de usuarios y roles</w:t>
             </w:r>
           </w:p>
         </w:tc>
@@ -2299,7 +2435,7 @@
                 <w:szCs w:val="24"/>
                 <w:lang w:eastAsia="es-PE"/>
               </w:rPr>
-              <w:t>8</w:t>
+              <w:t>HU1 – Registro de usuario</w:t>
             </w:r>
           </w:p>
         </w:tc>
@@ -2326,8 +2462,26 @@
                 <w:szCs w:val="24"/>
                 <w:lang w:eastAsia="es-PE"/>
               </w:rPr>
-              <w:t>Involucra validaciones, exclusiones y asignación dinámica.</w:t>
+              <w:t>5</w:t>
             </w:r>
+          </w:p>
+        </w:tc>
+        <w:tc>
+          <w:tcPr>
+            <w:tcW w:w="0" w:type="auto"/>
+            <w:vAlign w:val="center"/>
+            <w:hideMark/>
+          </w:tcPr>
+          <w:p>
+            <w:pPr>
+              <w:spacing w:after="0" w:line="240" w:lineRule="auto"/>
+              <w:rPr>
+                <w:rFonts w:ascii="Times New Roman" w:eastAsia="Times New Roman" w:hAnsi="Times New Roman" w:cs="Times New Roman"/>
+                <w:sz w:val="24"/>
+                <w:szCs w:val="24"/>
+                <w:lang w:eastAsia="es-PE"/>
+              </w:rPr>
+            </w:pPr>
             <w:r>
               <w:rPr>
                 <w:rFonts w:ascii="Times New Roman" w:eastAsia="Times New Roman" w:hAnsi="Times New Roman" w:cs="Times New Roman"/>
@@ -2335,17 +2489,102 @@
                 <w:szCs w:val="24"/>
                 <w:lang w:eastAsia="es-PE"/>
               </w:rPr>
-              <w:t xml:space="preserve"> Con la IA</w:t>
+              <w:t>Base del sistema; permite crear cuentas seguras con validaciones y cifrado.</w:t>
             </w:r>
           </w:p>
         </w:tc>
-        <w:bookmarkStart w:id="0" w:name="_GoBack"/>
-        <w:bookmarkEnd w:id="0"/>
       </w:tr>
       <w:tr>
         <w:trPr>
           <w:tblCellSpacing w:w="15" w:type="dxa"/>
         </w:trPr>
+        <w:tc>
+          <w:tcPr>
+            <w:tcW w:w="0" w:type="auto"/>
+            <w:vAlign w:val="center"/>
+            <w:hideMark/>
+          </w:tcPr>
+          <w:p>
+            <w:pPr>
+              <w:spacing w:after="0" w:line="240" w:lineRule="auto"/>
+              <w:rPr>
+                <w:rFonts w:ascii="Times New Roman" w:eastAsia="Times New Roman" w:hAnsi="Times New Roman" w:cs="Times New Roman"/>
+                <w:sz w:val="24"/>
+                <w:szCs w:val="24"/>
+                <w:lang w:eastAsia="es-PE"/>
+              </w:rPr>
+            </w:pPr>
+            <w:r>
+              <w:rPr>
+                <w:rFonts w:ascii="Times New Roman" w:eastAsia="Times New Roman" w:hAnsi="Times New Roman" w:cs="Times New Roman"/>
+                <w:b/>
+                <w:bCs/>
+                <w:sz w:val="24"/>
+                <w:szCs w:val="24"/>
+                <w:lang w:eastAsia="es-PE"/>
+              </w:rPr>
+              <w:t>2</w:t>
+            </w:r>
+          </w:p>
+        </w:tc>
+        <w:tc>
+          <w:tcPr>
+            <w:tcW w:w="0" w:type="auto"/>
+            <w:vAlign w:val="center"/>
+            <w:hideMark/>
+          </w:tcPr>
+          <w:p>
+            <w:pPr>
+              <w:spacing w:after="0" w:line="240" w:lineRule="auto"/>
+              <w:rPr>
+                <w:rFonts w:ascii="Times New Roman" w:eastAsia="Times New Roman" w:hAnsi="Times New Roman" w:cs="Times New Roman"/>
+                <w:sz w:val="24"/>
+                <w:szCs w:val="24"/>
+                <w:lang w:eastAsia="es-PE"/>
+              </w:rPr>
+            </w:pPr>
+            <w:r>
+              <w:rPr>
+                <w:rFonts w:ascii="Times New Roman" w:eastAsia="Times New Roman" w:hAnsi="Times New Roman" w:cs="Times New Roman"/>
+                <w:b/>
+                <w:bCs/>
+                <w:sz w:val="24"/>
+                <w:szCs w:val="24"/>
+                <w:lang w:eastAsia="es-PE"/>
+              </w:rPr>
+              <w:t>Gestión de usuarios y roles</w:t>
+            </w:r>
+          </w:p>
+        </w:tc>
+        <w:tc>
+          <w:tcPr>
+            <w:tcW w:w="0" w:type="auto"/>
+            <w:vAlign w:val="center"/>
+            <w:hideMark/>
+          </w:tcPr>
+          <w:p>
+            <w:pPr>
+              <w:spacing w:after="0" w:line="240" w:lineRule="auto"/>
+              <w:rPr>
+                <w:rFonts w:ascii="Times New Roman" w:eastAsia="Times New Roman" w:hAnsi="Times New Roman" w:cs="Times New Roman"/>
+                <w:sz w:val="24"/>
+                <w:szCs w:val="24"/>
+                <w:lang w:eastAsia="es-PE"/>
+              </w:rPr>
+            </w:pPr>
+            <w:r>
+              <w:rPr>
+                <w:rFonts w:ascii="Times New Roman" w:eastAsia="Times New Roman" w:hAnsi="Times New Roman" w:cs="Times New Roman"/>
+                <w:b/>
+                <w:bCs/>
+                <w:sz w:val="24"/>
+                <w:szCs w:val="24"/>
+                <w:lang w:eastAsia="es-PE"/>
+              </w:rPr>
+              <w:t>HU2 – Asignación de rol</w:t>
+            </w:r>
+          </w:p>
+        </w:tc>
         <w:tc>
           <w:tcPr>
             <w:tcW w:w="0" w:type="auto"/>
@@ -2396,10 +2635,15 @@
                 <w:szCs w:val="24"/>
                 <w:lang w:eastAsia="es-PE"/>
               </w:rPr>
-              <w:t>Gestión de Medidas y Progreso</w:t>
+              <w:t>Control de acceso esencial para diferenciar entre usuarios, entrenadores y nutriólogos.</w:t>
             </w:r>
           </w:p>
         </w:tc>
+      </w:tr>
+      <w:tr>
+        <w:trPr>
+          <w:tblCellSpacing w:w="15" w:type="dxa"/>
+        </w:trPr>
         <w:tc>
           <w:tcPr>
             <w:tcW w:w="0" w:type="auto"/>
@@ -2419,11 +2663,13 @@
             <w:r>
               <w:rPr>
                 <w:rFonts w:ascii="Times New Roman" w:eastAsia="Times New Roman" w:hAnsi="Times New Roman" w:cs="Times New Roman"/>
+                <w:b/>
+                <w:bCs/>
                 <w:sz w:val="24"/>
                 <w:szCs w:val="24"/>
                 <w:lang w:eastAsia="es-PE"/>
               </w:rPr>
-              <w:t>Calcular indicadores de progreso</w:t>
+              <w:t>3</w:t>
             </w:r>
           </w:p>
         </w:tc>
@@ -2452,120 +2698,7 @@
                 <w:szCs w:val="24"/>
                 <w:lang w:eastAsia="es-PE"/>
               </w:rPr>
-              <w:t>8</w:t>
-            </w:r>
-          </w:p>
-        </w:tc>
-        <w:tc>
-          <w:tcPr>
-            <w:tcW w:w="0" w:type="auto"/>
-            <w:vAlign w:val="center"/>
-            <w:hideMark/>
-          </w:tcPr>
-          <w:p>
-            <w:pPr>
-              <w:spacing w:after="0" w:line="240" w:lineRule="auto"/>
-              <w:rPr>
-                <w:rFonts w:ascii="Times New Roman" w:eastAsia="Times New Roman" w:hAnsi="Times New Roman" w:cs="Times New Roman"/>
-                <w:sz w:val="24"/>
-                <w:szCs w:val="24"/>
-                <w:lang w:eastAsia="es-PE"/>
-              </w:rPr>
-            </w:pPr>
-            <w:r>
-              <w:rPr>
-                <w:rFonts w:ascii="Times New Roman" w:eastAsia="Times New Roman" w:hAnsi="Times New Roman" w:cs="Times New Roman"/>
-                <w:sz w:val="24"/>
-                <w:szCs w:val="24"/>
-                <w:lang w:eastAsia="es-PE"/>
-              </w:rPr>
-              <w:t>Requiere fórmulas biométricas y persistencia de resultados.</w:t>
-            </w:r>
-          </w:p>
-        </w:tc>
-      </w:tr>
-      <w:tr>
-        <w:trPr>
-          <w:tblCellSpacing w:w="15" w:type="dxa"/>
-        </w:trPr>
-        <w:tc>
-          <w:tcPr>
-            <w:tcW w:w="0" w:type="auto"/>
-            <w:vAlign w:val="center"/>
-            <w:hideMark/>
-          </w:tcPr>
-          <w:p>
-            <w:pPr>
-              <w:spacing w:after="0" w:line="240" w:lineRule="auto"/>
-              <w:rPr>
-                <w:rFonts w:ascii="Times New Roman" w:eastAsia="Times New Roman" w:hAnsi="Times New Roman" w:cs="Times New Roman"/>
-                <w:sz w:val="24"/>
-                <w:szCs w:val="24"/>
-                <w:lang w:eastAsia="es-PE"/>
-              </w:rPr>
-            </w:pPr>
-            <w:r>
-              <w:rPr>
-                <w:rFonts w:ascii="Times New Roman" w:eastAsia="Times New Roman" w:hAnsi="Times New Roman" w:cs="Times New Roman"/>
-                <w:sz w:val="24"/>
-                <w:szCs w:val="24"/>
-                <w:lang w:eastAsia="es-PE"/>
-              </w:rPr>
-              <w:t>4</w:t>
-            </w:r>
-          </w:p>
-        </w:tc>
-        <w:tc>
-          <w:tcPr>
-            <w:tcW w:w="0" w:type="auto"/>
-            <w:vAlign w:val="center"/>
-            <w:hideMark/>
-          </w:tcPr>
-          <w:p>
-            <w:pPr>
-              <w:spacing w:after="0" w:line="240" w:lineRule="auto"/>
-              <w:rPr>
-                <w:rFonts w:ascii="Times New Roman" w:eastAsia="Times New Roman" w:hAnsi="Times New Roman" w:cs="Times New Roman"/>
-                <w:sz w:val="24"/>
-                <w:szCs w:val="24"/>
-                <w:lang w:eastAsia="es-PE"/>
-              </w:rPr>
-            </w:pPr>
-            <w:r>
-              <w:rPr>
-                <w:rFonts w:ascii="Times New Roman" w:eastAsia="Times New Roman" w:hAnsi="Times New Roman" w:cs="Times New Roman"/>
-                <w:sz w:val="24"/>
-                <w:szCs w:val="24"/>
-                <w:lang w:eastAsia="es-PE"/>
-              </w:rPr>
-              <w:t>Gestión de Usuarios y Roles</w:t>
-            </w:r>
-          </w:p>
-        </w:tc>
-        <w:tc>
-          <w:tcPr>
-            <w:tcW w:w="0" w:type="auto"/>
-            <w:vAlign w:val="center"/>
-            <w:hideMark/>
-          </w:tcPr>
-          <w:p>
-            <w:pPr>
-              <w:spacing w:after="0" w:line="240" w:lineRule="auto"/>
-              <w:rPr>
-                <w:rFonts w:ascii="Times New Roman" w:eastAsia="Times New Roman" w:hAnsi="Times New Roman" w:cs="Times New Roman"/>
-                <w:sz w:val="24"/>
-                <w:szCs w:val="24"/>
-                <w:lang w:eastAsia="es-PE"/>
-              </w:rPr>
-            </w:pPr>
-            <w:r>
-              <w:rPr>
-                <w:rFonts w:ascii="Times New Roman" w:eastAsia="Times New Roman" w:hAnsi="Times New Roman" w:cs="Times New Roman"/>
-                <w:sz w:val="24"/>
-                <w:szCs w:val="24"/>
-                <w:lang w:eastAsia="es-PE"/>
-              </w:rPr>
-              <w:t>Registro de usuario</w:t>
+              <w:t>Preferencias alimenticias</w:t>
             </w:r>
           </w:p>
         </w:tc>
@@ -2594,42 +2727,10 @@
                 <w:szCs w:val="24"/>
                 <w:lang w:eastAsia="es-PE"/>
               </w:rPr>
-              <w:t>5</w:t>
+              <w:t>HU3 – Registrar preferencias alimenticias</w:t>
             </w:r>
           </w:p>
         </w:tc>
-        <w:tc>
-          <w:tcPr>
-            <w:tcW w:w="0" w:type="auto"/>
-            <w:vAlign w:val="center"/>
-            <w:hideMark/>
-          </w:tcPr>
-          <w:p>
-            <w:pPr>
-              <w:spacing w:after="0" w:line="240" w:lineRule="auto"/>
-              <w:rPr>
-                <w:rFonts w:ascii="Times New Roman" w:eastAsia="Times New Roman" w:hAnsi="Times New Roman" w:cs="Times New Roman"/>
-                <w:sz w:val="24"/>
-                <w:szCs w:val="24"/>
-                <w:lang w:eastAsia="es-PE"/>
-              </w:rPr>
-            </w:pPr>
-            <w:r>
-              <w:rPr>
-                <w:rFonts w:ascii="Times New Roman" w:eastAsia="Times New Roman" w:hAnsi="Times New Roman" w:cs="Times New Roman"/>
-                <w:sz w:val="24"/>
-                <w:szCs w:val="24"/>
-                <w:lang w:eastAsia="es-PE"/>
-              </w:rPr>
-              <w:t>Base del sistema, incluye validaciones y seguridad.</w:t>
-            </w:r>
-          </w:p>
-        </w:tc>
-      </w:tr>
-      <w:tr>
-        <w:trPr>
-          <w:tblCellSpacing w:w="15" w:type="dxa"/>
-        </w:trPr>
         <w:tc>
           <w:tcPr>
             <w:tcW w:w="0" w:type="auto"/>
@@ -2680,7 +2781,99 @@
                 <w:szCs w:val="24"/>
                 <w:lang w:eastAsia="es-PE"/>
               </w:rPr>
-              <w:t>Gestión de Preferencias y Restricciones</w:t>
+              <w:t>Habilita personalización inicial de menús; clave para adaptar la dieta.</w:t>
+            </w:r>
+          </w:p>
+        </w:tc>
+      </w:tr>
+      <w:tr>
+        <w:trPr>
+          <w:tblCellSpacing w:w="15" w:type="dxa"/>
+        </w:trPr>
+        <w:tc>
+          <w:tcPr>
+            <w:tcW w:w="0" w:type="auto"/>
+            <w:vAlign w:val="center"/>
+            <w:hideMark/>
+          </w:tcPr>
+          <w:p>
+            <w:pPr>
+              <w:spacing w:after="0" w:line="240" w:lineRule="auto"/>
+              <w:rPr>
+                <w:rFonts w:ascii="Times New Roman" w:eastAsia="Times New Roman" w:hAnsi="Times New Roman" w:cs="Times New Roman"/>
+                <w:sz w:val="24"/>
+                <w:szCs w:val="24"/>
+                <w:lang w:eastAsia="es-PE"/>
+              </w:rPr>
+            </w:pPr>
+            <w:r>
+              <w:rPr>
+                <w:rFonts w:ascii="Times New Roman" w:eastAsia="Times New Roman" w:hAnsi="Times New Roman" w:cs="Times New Roman"/>
+                <w:b/>
+                <w:bCs/>
+                <w:sz w:val="24"/>
+                <w:szCs w:val="24"/>
+                <w:lang w:eastAsia="es-PE"/>
+              </w:rPr>
+              <w:t>4</w:t>
+            </w:r>
+          </w:p>
+        </w:tc>
+        <w:tc>
+          <w:tcPr>
+            <w:tcW w:w="0" w:type="auto"/>
+            <w:vAlign w:val="center"/>
+            <w:hideMark/>
+          </w:tcPr>
+          <w:p>
+            <w:pPr>
+              <w:spacing w:after="0" w:line="240" w:lineRule="auto"/>
+              <w:rPr>
+                <w:rFonts w:ascii="Times New Roman" w:eastAsia="Times New Roman" w:hAnsi="Times New Roman" w:cs="Times New Roman"/>
+                <w:sz w:val="24"/>
+                <w:szCs w:val="24"/>
+                <w:lang w:eastAsia="es-PE"/>
+              </w:rPr>
+            </w:pPr>
+            <w:r>
+              <w:rPr>
+                <w:rFonts w:ascii="Times New Roman" w:eastAsia="Times New Roman" w:hAnsi="Times New Roman" w:cs="Times New Roman"/>
+                <w:b/>
+                <w:bCs/>
+                <w:sz w:val="24"/>
+                <w:szCs w:val="24"/>
+                <w:lang w:eastAsia="es-PE"/>
+              </w:rPr>
+              <w:t>Restricciones y validaciones de alimentos</w:t>
+            </w:r>
+          </w:p>
+        </w:tc>
+        <w:tc>
+          <w:tcPr>
+            <w:tcW w:w="0" w:type="auto"/>
+            <w:vAlign w:val="center"/>
+            <w:hideMark/>
+          </w:tcPr>
+          <w:p>
+            <w:pPr>
+              <w:spacing w:after="0" w:line="240" w:lineRule="auto"/>
+              <w:rPr>
+                <w:rFonts w:ascii="Times New Roman" w:eastAsia="Times New Roman" w:hAnsi="Times New Roman" w:cs="Times New Roman"/>
+                <w:sz w:val="24"/>
+                <w:szCs w:val="24"/>
+                <w:lang w:eastAsia="es-PE"/>
+              </w:rPr>
+            </w:pPr>
+            <w:r>
+              <w:rPr>
+                <w:rFonts w:ascii="Times New Roman" w:eastAsia="Times New Roman" w:hAnsi="Times New Roman" w:cs="Times New Roman"/>
+                <w:b/>
+                <w:bCs/>
+                <w:sz w:val="24"/>
+                <w:szCs w:val="24"/>
+                <w:lang w:eastAsia="es-PE"/>
+              </w:rPr>
+              <w:t>HU4 – Restringir alimentos según preferencias</w:t>
             </w:r>
           </w:p>
         </w:tc>
@@ -2707,10 +2900,42 @@
                 <w:szCs w:val="24"/>
                 <w:lang w:eastAsia="es-PE"/>
               </w:rPr>
-              <w:t>Registrar preferencias alimenticias</w:t>
+              <w:t>5</w:t>
             </w:r>
           </w:p>
         </w:tc>
+        <w:tc>
+          <w:tcPr>
+            <w:tcW w:w="0" w:type="auto"/>
+            <w:vAlign w:val="center"/>
+            <w:hideMark/>
+          </w:tcPr>
+          <w:p>
+            <w:pPr>
+              <w:spacing w:after="0" w:line="240" w:lineRule="auto"/>
+              <w:rPr>
+                <w:rFonts w:ascii="Times New Roman" w:eastAsia="Times New Roman" w:hAnsi="Times New Roman" w:cs="Times New Roman"/>
+                <w:sz w:val="24"/>
+                <w:szCs w:val="24"/>
+                <w:lang w:eastAsia="es-PE"/>
+              </w:rPr>
+            </w:pPr>
+            <w:r>
+              <w:rPr>
+                <w:rFonts w:ascii="Times New Roman" w:eastAsia="Times New Roman" w:hAnsi="Times New Roman" w:cs="Times New Roman"/>
+                <w:sz w:val="24"/>
+                <w:szCs w:val="24"/>
+                <w:lang w:eastAsia="es-PE"/>
+              </w:rPr>
+              <w:t>Introduce la lógica que excluye alimentos prohibidos.</w:t>
+            </w:r>
+          </w:p>
+        </w:tc>
+      </w:tr>
+      <w:tr>
+        <w:trPr>
+          <w:tblCellSpacing w:w="15" w:type="dxa"/>
+        </w:trPr>
         <w:tc>
           <w:tcPr>
             <w:tcW w:w="0" w:type="auto"/>
@@ -2759,97 +2984,13 @@
             <w:r>
               <w:rPr>
                 <w:rFonts w:ascii="Times New Roman" w:eastAsia="Times New Roman" w:hAnsi="Times New Roman" w:cs="Times New Roman"/>
+                <w:b/>
+                <w:bCs/>
                 <w:sz w:val="24"/>
                 <w:szCs w:val="24"/>
                 <w:lang w:eastAsia="es-PE"/>
               </w:rPr>
-              <w:t>Debe permitir múltiples selecciones y persistencia.</w:t>
-            </w:r>
-          </w:p>
-        </w:tc>
-      </w:tr>
-      <w:tr>
-        <w:trPr>
-          <w:tblCellSpacing w:w="15" w:type="dxa"/>
-        </w:trPr>
-        <w:tc>
-          <w:tcPr>
-            <w:tcW w:w="0" w:type="auto"/>
-            <w:vAlign w:val="center"/>
-            <w:hideMark/>
-          </w:tcPr>
-          <w:p>
-            <w:pPr>
-              <w:spacing w:after="0" w:line="240" w:lineRule="auto"/>
-              <w:rPr>
-                <w:rFonts w:ascii="Times New Roman" w:eastAsia="Times New Roman" w:hAnsi="Times New Roman" w:cs="Times New Roman"/>
-                <w:sz w:val="24"/>
-                <w:szCs w:val="24"/>
-                <w:lang w:eastAsia="es-PE"/>
-              </w:rPr>
-            </w:pPr>
-            <w:r>
-              <w:rPr>
-                <w:rFonts w:ascii="Times New Roman" w:eastAsia="Times New Roman" w:hAnsi="Times New Roman" w:cs="Times New Roman"/>
-                <w:sz w:val="24"/>
-                <w:szCs w:val="24"/>
-                <w:lang w:eastAsia="es-PE"/>
-              </w:rPr>
-              <w:t>6</w:t>
-            </w:r>
-          </w:p>
-        </w:tc>
-        <w:tc>
-          <w:tcPr>
-            <w:tcW w:w="0" w:type="auto"/>
-            <w:vAlign w:val="center"/>
-            <w:hideMark/>
-          </w:tcPr>
-          <w:p>
-            <w:pPr>
-              <w:spacing w:after="0" w:line="240" w:lineRule="auto"/>
-              <w:rPr>
-                <w:rFonts w:ascii="Times New Roman" w:eastAsia="Times New Roman" w:hAnsi="Times New Roman" w:cs="Times New Roman"/>
-                <w:sz w:val="24"/>
-                <w:szCs w:val="24"/>
-                <w:lang w:eastAsia="es-PE"/>
-              </w:rPr>
-            </w:pPr>
-            <w:r>
-              <w:rPr>
-                <w:rFonts w:ascii="Times New Roman" w:eastAsia="Times New Roman" w:hAnsi="Times New Roman" w:cs="Times New Roman"/>
-                <w:sz w:val="24"/>
-                <w:szCs w:val="24"/>
-                <w:lang w:eastAsia="es-PE"/>
-              </w:rPr>
-              <w:t>Generación y Asignación de Menús</w:t>
-            </w:r>
-          </w:p>
-        </w:tc>
-        <w:tc>
-          <w:tcPr>
-            <w:tcW w:w="0" w:type="auto"/>
-            <w:vAlign w:val="center"/>
-            <w:hideMark/>
-          </w:tcPr>
-          <w:p>
-            <w:pPr>
-              <w:spacing w:after="0" w:line="240" w:lineRule="auto"/>
-              <w:rPr>
-                <w:rFonts w:ascii="Times New Roman" w:eastAsia="Times New Roman" w:hAnsi="Times New Roman" w:cs="Times New Roman"/>
-                <w:sz w:val="24"/>
-                <w:szCs w:val="24"/>
-                <w:lang w:eastAsia="es-PE"/>
-              </w:rPr>
-            </w:pPr>
-            <w:r>
-              <w:rPr>
-                <w:rFonts w:ascii="Times New Roman" w:eastAsia="Times New Roman" w:hAnsi="Times New Roman" w:cs="Times New Roman"/>
-                <w:sz w:val="24"/>
-                <w:szCs w:val="24"/>
-                <w:lang w:eastAsia="es-PE"/>
-              </w:rPr>
-              <w:t>Crear menús con alimentos</w:t>
+              <w:t>Restricciones y validaciones de alimentos</w:t>
             </w:r>
           </w:p>
         </w:tc>
@@ -2878,184 +3019,10 @@
                 <w:szCs w:val="24"/>
                 <w:lang w:eastAsia="es-PE"/>
               </w:rPr>
-              <w:t>5</w:t>
+              <w:t>H05 – Aplicar restricciones en generación de menús</w:t>
             </w:r>
           </w:p>
         </w:tc>
-        <w:tc>
-          <w:tcPr>
-            <w:tcW w:w="0" w:type="auto"/>
-            <w:vAlign w:val="center"/>
-            <w:hideMark/>
-          </w:tcPr>
-          <w:p>
-            <w:pPr>
-              <w:spacing w:after="0" w:line="240" w:lineRule="auto"/>
-              <w:rPr>
-                <w:rFonts w:ascii="Times New Roman" w:eastAsia="Times New Roman" w:hAnsi="Times New Roman" w:cs="Times New Roman"/>
-                <w:sz w:val="24"/>
-                <w:szCs w:val="24"/>
-                <w:lang w:eastAsia="es-PE"/>
-              </w:rPr>
-            </w:pPr>
-            <w:r>
-              <w:rPr>
-                <w:rFonts w:ascii="Times New Roman" w:eastAsia="Times New Roman" w:hAnsi="Times New Roman" w:cs="Times New Roman"/>
-                <w:sz w:val="24"/>
-                <w:szCs w:val="24"/>
-                <w:lang w:eastAsia="es-PE"/>
-              </w:rPr>
-              <w:t>Implica relación N:M y flexibilidad en tipos de menú.</w:t>
-            </w:r>
-          </w:p>
-        </w:tc>
-      </w:tr>
-      <w:tr>
-        <w:trPr>
-          <w:tblCellSpacing w:w="15" w:type="dxa"/>
-        </w:trPr>
-        <w:tc>
-          <w:tcPr>
-            <w:tcW w:w="0" w:type="auto"/>
-            <w:vAlign w:val="center"/>
-            <w:hideMark/>
-          </w:tcPr>
-          <w:p>
-            <w:pPr>
-              <w:spacing w:after="0" w:line="240" w:lineRule="auto"/>
-              <w:rPr>
-                <w:rFonts w:ascii="Times New Roman" w:eastAsia="Times New Roman" w:hAnsi="Times New Roman" w:cs="Times New Roman"/>
-                <w:sz w:val="24"/>
-                <w:szCs w:val="24"/>
-                <w:lang w:eastAsia="es-PE"/>
-              </w:rPr>
-            </w:pPr>
-            <w:r>
-              <w:rPr>
-                <w:rFonts w:ascii="Times New Roman" w:eastAsia="Times New Roman" w:hAnsi="Times New Roman" w:cs="Times New Roman"/>
-                <w:sz w:val="24"/>
-                <w:szCs w:val="24"/>
-                <w:lang w:eastAsia="es-PE"/>
-              </w:rPr>
-              <w:t>7</w:t>
-            </w:r>
-          </w:p>
-        </w:tc>
-        <w:tc>
-          <w:tcPr>
-            <w:tcW w:w="0" w:type="auto"/>
-            <w:vAlign w:val="center"/>
-            <w:hideMark/>
-          </w:tcPr>
-          <w:p>
-            <w:pPr>
-              <w:spacing w:after="0" w:line="240" w:lineRule="auto"/>
-              <w:rPr>
-                <w:rFonts w:ascii="Times New Roman" w:eastAsia="Times New Roman" w:hAnsi="Times New Roman" w:cs="Times New Roman"/>
-                <w:sz w:val="24"/>
-                <w:szCs w:val="24"/>
-                <w:lang w:eastAsia="es-PE"/>
-              </w:rPr>
-            </w:pPr>
-            <w:r>
-              <w:rPr>
-                <w:rFonts w:ascii="Times New Roman" w:eastAsia="Times New Roman" w:hAnsi="Times New Roman" w:cs="Times New Roman"/>
-                <w:sz w:val="24"/>
-                <w:szCs w:val="24"/>
-                <w:lang w:eastAsia="es-PE"/>
-              </w:rPr>
-              <w:t>Gestión de Medidas y Progreso</w:t>
-            </w:r>
-          </w:p>
-        </w:tc>
-        <w:tc>
-          <w:tcPr>
-            <w:tcW w:w="0" w:type="auto"/>
-            <w:vAlign w:val="center"/>
-            <w:hideMark/>
-          </w:tcPr>
-          <w:p>
-            <w:pPr>
-              <w:spacing w:after="0" w:line="240" w:lineRule="auto"/>
-              <w:rPr>
-                <w:rFonts w:ascii="Times New Roman" w:eastAsia="Times New Roman" w:hAnsi="Times New Roman" w:cs="Times New Roman"/>
-                <w:sz w:val="24"/>
-                <w:szCs w:val="24"/>
-                <w:lang w:eastAsia="es-PE"/>
-              </w:rPr>
-            </w:pPr>
-            <w:r>
-              <w:rPr>
-                <w:rFonts w:ascii="Times New Roman" w:eastAsia="Times New Roman" w:hAnsi="Times New Roman" w:cs="Times New Roman"/>
-                <w:sz w:val="24"/>
-                <w:szCs w:val="24"/>
-                <w:lang w:eastAsia="es-PE"/>
-              </w:rPr>
-              <w:t>Registrar medidas corporales</w:t>
-            </w:r>
-          </w:p>
-        </w:tc>
-        <w:tc>
-          <w:tcPr>
-            <w:tcW w:w="0" w:type="auto"/>
-            <w:vAlign w:val="center"/>
-            <w:hideMark/>
-          </w:tcPr>
-          <w:p>
-            <w:pPr>
-              <w:spacing w:after="0" w:line="240" w:lineRule="auto"/>
-              <w:rPr>
-                <w:rFonts w:ascii="Times New Roman" w:eastAsia="Times New Roman" w:hAnsi="Times New Roman" w:cs="Times New Roman"/>
-                <w:sz w:val="24"/>
-                <w:szCs w:val="24"/>
-                <w:lang w:eastAsia="es-PE"/>
-              </w:rPr>
-            </w:pPr>
-            <w:r>
-              <w:rPr>
-                <w:rFonts w:ascii="Times New Roman" w:eastAsia="Times New Roman" w:hAnsi="Times New Roman" w:cs="Times New Roman"/>
-                <w:b/>
-                <w:bCs/>
-                <w:sz w:val="24"/>
-                <w:szCs w:val="24"/>
-                <w:lang w:eastAsia="es-PE"/>
-              </w:rPr>
-              <w:t>5</w:t>
-            </w:r>
-          </w:p>
-        </w:tc>
-        <w:tc>
-          <w:tcPr>
-            <w:tcW w:w="0" w:type="auto"/>
-            <w:vAlign w:val="center"/>
-            <w:hideMark/>
-          </w:tcPr>
-          <w:p>
-            <w:pPr>
-              <w:spacing w:after="0" w:line="240" w:lineRule="auto"/>
-              <w:rPr>
-                <w:rFonts w:ascii="Times New Roman" w:eastAsia="Times New Roman" w:hAnsi="Times New Roman" w:cs="Times New Roman"/>
-                <w:sz w:val="24"/>
-                <w:szCs w:val="24"/>
-                <w:lang w:eastAsia="es-PE"/>
-              </w:rPr>
-            </w:pPr>
-            <w:r>
-              <w:rPr>
-                <w:rFonts w:ascii="Times New Roman" w:eastAsia="Times New Roman" w:hAnsi="Times New Roman" w:cs="Times New Roman"/>
-                <w:sz w:val="24"/>
-                <w:szCs w:val="24"/>
-                <w:lang w:eastAsia="es-PE"/>
-              </w:rPr>
-              <w:t>Incluye campos antropométricos y validación de entradas.</w:t>
-            </w:r>
-          </w:p>
-        </w:tc>
-      </w:tr>
-      <w:tr>
-        <w:trPr>
-          <w:tblCellSpacing w:w="15" w:type="dxa"/>
-        </w:trPr>
         <w:tc>
           <w:tcPr>
             <w:tcW w:w="0" w:type="auto"/>
@@ -3106,10 +3073,15 @@
                 <w:szCs w:val="24"/>
                 <w:lang w:eastAsia="es-PE"/>
               </w:rPr>
-              <w:t>Gestión de Usuarios y Roles</w:t>
+              <w:t>Implementa validación dinámica al generar o consultar menús.</w:t>
             </w:r>
           </w:p>
         </w:tc>
+      </w:tr>
+      <w:tr>
+        <w:trPr>
+          <w:tblCellSpacing w:w="15" w:type="dxa"/>
+        </w:trPr>
         <w:tc>
           <w:tcPr>
             <w:tcW w:w="0" w:type="auto"/>
@@ -3129,11 +3101,13 @@
             <w:r>
               <w:rPr>
                 <w:rFonts w:ascii="Times New Roman" w:eastAsia="Times New Roman" w:hAnsi="Times New Roman" w:cs="Times New Roman"/>
+                <w:b/>
+                <w:bCs/>
                 <w:sz w:val="24"/>
                 <w:szCs w:val="24"/>
                 <w:lang w:eastAsia="es-PE"/>
               </w:rPr>
-              <w:t>Asignación de rol</w:t>
+              <w:t>6</w:t>
             </w:r>
           </w:p>
         </w:tc>
@@ -3162,7 +3136,36 @@
                 <w:szCs w:val="24"/>
                 <w:lang w:eastAsia="es-PE"/>
               </w:rPr>
-              <w:t>3</w:t>
+              <w:t>Seguimiento físico y corporal</w:t>
+            </w:r>
+          </w:p>
+        </w:tc>
+        <w:tc>
+          <w:tcPr>
+            <w:tcW w:w="0" w:type="auto"/>
+            <w:vAlign w:val="center"/>
+            <w:hideMark/>
+          </w:tcPr>
+          <w:p>
+            <w:pPr>
+              <w:spacing w:after="0" w:line="240" w:lineRule="auto"/>
+              <w:rPr>
+                <w:rFonts w:ascii="Times New Roman" w:eastAsia="Times New Roman" w:hAnsi="Times New Roman" w:cs="Times New Roman"/>
+                <w:sz w:val="24"/>
+                <w:szCs w:val="24"/>
+                <w:lang w:eastAsia="es-PE"/>
+              </w:rPr>
+            </w:pPr>
+            <w:r>
+              <w:rPr>
+                <w:rFonts w:ascii="Times New Roman" w:eastAsia="Times New Roman" w:hAnsi="Times New Roman" w:cs="Times New Roman"/>
+                <w:b/>
+                <w:bCs/>
+                <w:sz w:val="24"/>
+                <w:szCs w:val="24"/>
+                <w:lang w:eastAsia="es-PE"/>
+              </w:rPr>
+              <w:t>HU6 – Registrar medidas corporales</w:t>
             </w:r>
           </w:p>
         </w:tc>
@@ -3189,7 +3192,473 @@
                 <w:szCs w:val="24"/>
                 <w:lang w:eastAsia="es-PE"/>
               </w:rPr>
-              <w:t>Relativamente simple, se puede implementar rápido.</w:t>
+              <w:t>5</w:t>
+            </w:r>
+          </w:p>
+        </w:tc>
+        <w:tc>
+          <w:tcPr>
+            <w:tcW w:w="0" w:type="auto"/>
+            <w:vAlign w:val="center"/>
+            <w:hideMark/>
+          </w:tcPr>
+          <w:p>
+            <w:pPr>
+              <w:spacing w:after="0" w:line="240" w:lineRule="auto"/>
+              <w:rPr>
+                <w:rFonts w:ascii="Times New Roman" w:eastAsia="Times New Roman" w:hAnsi="Times New Roman" w:cs="Times New Roman"/>
+                <w:sz w:val="24"/>
+                <w:szCs w:val="24"/>
+                <w:lang w:eastAsia="es-PE"/>
+              </w:rPr>
+            </w:pPr>
+            <w:r>
+              <w:rPr>
+                <w:rFonts w:ascii="Times New Roman" w:eastAsia="Times New Roman" w:hAnsi="Times New Roman" w:cs="Times New Roman"/>
+                <w:sz w:val="24"/>
+                <w:szCs w:val="24"/>
+                <w:lang w:eastAsia="es-PE"/>
+              </w:rPr>
+              <w:t>Permite al usuario ingresar sus medidas para evaluar su evolución.</w:t>
+            </w:r>
+          </w:p>
+        </w:tc>
+      </w:tr>
+      <w:tr>
+        <w:trPr>
+          <w:tblCellSpacing w:w="15" w:type="dxa"/>
+        </w:trPr>
+        <w:tc>
+          <w:tcPr>
+            <w:tcW w:w="0" w:type="auto"/>
+            <w:vAlign w:val="center"/>
+            <w:hideMark/>
+          </w:tcPr>
+          <w:p>
+            <w:pPr>
+              <w:spacing w:after="0" w:line="240" w:lineRule="auto"/>
+              <w:rPr>
+                <w:rFonts w:ascii="Times New Roman" w:eastAsia="Times New Roman" w:hAnsi="Times New Roman" w:cs="Times New Roman"/>
+                <w:sz w:val="24"/>
+                <w:szCs w:val="24"/>
+                <w:lang w:eastAsia="es-PE"/>
+              </w:rPr>
+            </w:pPr>
+            <w:r>
+              <w:rPr>
+                <w:rFonts w:ascii="Times New Roman" w:eastAsia="Times New Roman" w:hAnsi="Times New Roman" w:cs="Times New Roman"/>
+                <w:b/>
+                <w:bCs/>
+                <w:sz w:val="24"/>
+                <w:szCs w:val="24"/>
+                <w:lang w:eastAsia="es-PE"/>
+              </w:rPr>
+              <w:t>7</w:t>
+            </w:r>
+          </w:p>
+        </w:tc>
+        <w:tc>
+          <w:tcPr>
+            <w:tcW w:w="0" w:type="auto"/>
+            <w:vAlign w:val="center"/>
+            <w:hideMark/>
+          </w:tcPr>
+          <w:p>
+            <w:pPr>
+              <w:spacing w:after="0" w:line="240" w:lineRule="auto"/>
+              <w:rPr>
+                <w:rFonts w:ascii="Times New Roman" w:eastAsia="Times New Roman" w:hAnsi="Times New Roman" w:cs="Times New Roman"/>
+                <w:sz w:val="24"/>
+                <w:szCs w:val="24"/>
+                <w:lang w:eastAsia="es-PE"/>
+              </w:rPr>
+            </w:pPr>
+            <w:r>
+              <w:rPr>
+                <w:rFonts w:ascii="Times New Roman" w:eastAsia="Times New Roman" w:hAnsi="Times New Roman" w:cs="Times New Roman"/>
+                <w:b/>
+                <w:bCs/>
+                <w:sz w:val="24"/>
+                <w:szCs w:val="24"/>
+                <w:lang w:eastAsia="es-PE"/>
+              </w:rPr>
+              <w:t>Seguimiento físico y corporal</w:t>
+            </w:r>
+          </w:p>
+        </w:tc>
+        <w:tc>
+          <w:tcPr>
+            <w:tcW w:w="0" w:type="auto"/>
+            <w:vAlign w:val="center"/>
+            <w:hideMark/>
+          </w:tcPr>
+          <w:p>
+            <w:pPr>
+              <w:spacing w:after="0" w:line="240" w:lineRule="auto"/>
+              <w:rPr>
+                <w:rFonts w:ascii="Times New Roman" w:eastAsia="Times New Roman" w:hAnsi="Times New Roman" w:cs="Times New Roman"/>
+                <w:sz w:val="24"/>
+                <w:szCs w:val="24"/>
+                <w:lang w:eastAsia="es-PE"/>
+              </w:rPr>
+            </w:pPr>
+            <w:r>
+              <w:rPr>
+                <w:rFonts w:ascii="Times New Roman" w:eastAsia="Times New Roman" w:hAnsi="Times New Roman" w:cs="Times New Roman"/>
+                <w:b/>
+                <w:bCs/>
+                <w:sz w:val="24"/>
+                <w:szCs w:val="24"/>
+                <w:lang w:eastAsia="es-PE"/>
+              </w:rPr>
+              <w:t>HU7 – Calcular indicadores físicos</w:t>
+            </w:r>
+          </w:p>
+        </w:tc>
+        <w:tc>
+          <w:tcPr>
+            <w:tcW w:w="0" w:type="auto"/>
+            <w:vAlign w:val="center"/>
+            <w:hideMark/>
+          </w:tcPr>
+          <w:p>
+            <w:pPr>
+              <w:spacing w:after="0" w:line="240" w:lineRule="auto"/>
+              <w:rPr>
+                <w:rFonts w:ascii="Times New Roman" w:eastAsia="Times New Roman" w:hAnsi="Times New Roman" w:cs="Times New Roman"/>
+                <w:sz w:val="24"/>
+                <w:szCs w:val="24"/>
+                <w:lang w:eastAsia="es-PE"/>
+              </w:rPr>
+            </w:pPr>
+            <w:r>
+              <w:rPr>
+                <w:rFonts w:ascii="Times New Roman" w:eastAsia="Times New Roman" w:hAnsi="Times New Roman" w:cs="Times New Roman"/>
+                <w:sz w:val="24"/>
+                <w:szCs w:val="24"/>
+                <w:lang w:eastAsia="es-PE"/>
+              </w:rPr>
+              <w:t>8</w:t>
+            </w:r>
+          </w:p>
+        </w:tc>
+        <w:tc>
+          <w:tcPr>
+            <w:tcW w:w="0" w:type="auto"/>
+            <w:vAlign w:val="center"/>
+            <w:hideMark/>
+          </w:tcPr>
+          <w:p>
+            <w:pPr>
+              <w:spacing w:after="0" w:line="240" w:lineRule="auto"/>
+              <w:rPr>
+                <w:rFonts w:ascii="Times New Roman" w:eastAsia="Times New Roman" w:hAnsi="Times New Roman" w:cs="Times New Roman"/>
+                <w:sz w:val="24"/>
+                <w:szCs w:val="24"/>
+                <w:lang w:eastAsia="es-PE"/>
+              </w:rPr>
+            </w:pPr>
+            <w:r>
+              <w:rPr>
+                <w:rFonts w:ascii="Times New Roman" w:eastAsia="Times New Roman" w:hAnsi="Times New Roman" w:cs="Times New Roman"/>
+                <w:sz w:val="24"/>
+                <w:szCs w:val="24"/>
+                <w:lang w:eastAsia="es-PE"/>
+              </w:rPr>
+              <w:t>Automatiza cálculos de IMC, masa magra, grasa y músculo.</w:t>
+            </w:r>
+          </w:p>
+        </w:tc>
+      </w:tr>
+      <w:tr>
+        <w:trPr>
+          <w:tblCellSpacing w:w="15" w:type="dxa"/>
+        </w:trPr>
+        <w:tc>
+          <w:tcPr>
+            <w:tcW w:w="0" w:type="auto"/>
+            <w:vAlign w:val="center"/>
+            <w:hideMark/>
+          </w:tcPr>
+          <w:p>
+            <w:pPr>
+              <w:spacing w:after="0" w:line="240" w:lineRule="auto"/>
+              <w:rPr>
+                <w:rFonts w:ascii="Times New Roman" w:eastAsia="Times New Roman" w:hAnsi="Times New Roman" w:cs="Times New Roman"/>
+                <w:sz w:val="24"/>
+                <w:szCs w:val="24"/>
+                <w:lang w:eastAsia="es-PE"/>
+              </w:rPr>
+            </w:pPr>
+            <w:r>
+              <w:rPr>
+                <w:rFonts w:ascii="Times New Roman" w:eastAsia="Times New Roman" w:hAnsi="Times New Roman" w:cs="Times New Roman"/>
+                <w:b/>
+                <w:bCs/>
+                <w:sz w:val="24"/>
+                <w:szCs w:val="24"/>
+                <w:lang w:eastAsia="es-PE"/>
+              </w:rPr>
+              <w:t>8</w:t>
+            </w:r>
+          </w:p>
+        </w:tc>
+        <w:tc>
+          <w:tcPr>
+            <w:tcW w:w="0" w:type="auto"/>
+            <w:vAlign w:val="center"/>
+            <w:hideMark/>
+          </w:tcPr>
+          <w:p>
+            <w:pPr>
+              <w:spacing w:after="0" w:line="240" w:lineRule="auto"/>
+              <w:rPr>
+                <w:rFonts w:ascii="Times New Roman" w:eastAsia="Times New Roman" w:hAnsi="Times New Roman" w:cs="Times New Roman"/>
+                <w:sz w:val="24"/>
+                <w:szCs w:val="24"/>
+                <w:lang w:eastAsia="es-PE"/>
+              </w:rPr>
+            </w:pPr>
+            <w:r>
+              <w:rPr>
+                <w:rFonts w:ascii="Times New Roman" w:eastAsia="Times New Roman" w:hAnsi="Times New Roman" w:cs="Times New Roman"/>
+                <w:b/>
+                <w:bCs/>
+                <w:sz w:val="24"/>
+                <w:szCs w:val="24"/>
+                <w:lang w:eastAsia="es-PE"/>
+              </w:rPr>
+              <w:t>Gestión de menús personalizados</w:t>
+            </w:r>
+          </w:p>
+        </w:tc>
+        <w:tc>
+          <w:tcPr>
+            <w:tcW w:w="0" w:type="auto"/>
+            <w:vAlign w:val="center"/>
+            <w:hideMark/>
+          </w:tcPr>
+          <w:p>
+            <w:pPr>
+              <w:spacing w:after="0" w:line="240" w:lineRule="auto"/>
+              <w:rPr>
+                <w:rFonts w:ascii="Times New Roman" w:eastAsia="Times New Roman" w:hAnsi="Times New Roman" w:cs="Times New Roman"/>
+                <w:sz w:val="24"/>
+                <w:szCs w:val="24"/>
+                <w:lang w:eastAsia="es-PE"/>
+              </w:rPr>
+            </w:pPr>
+            <w:r>
+              <w:rPr>
+                <w:rFonts w:ascii="Times New Roman" w:eastAsia="Times New Roman" w:hAnsi="Times New Roman" w:cs="Times New Roman"/>
+                <w:b/>
+                <w:bCs/>
+                <w:sz w:val="24"/>
+                <w:szCs w:val="24"/>
+                <w:lang w:eastAsia="es-PE"/>
+              </w:rPr>
+              <w:t>HU8 – Crear menús por nutriólogo</w:t>
+            </w:r>
+          </w:p>
+        </w:tc>
+        <w:tc>
+          <w:tcPr>
+            <w:tcW w:w="0" w:type="auto"/>
+            <w:vAlign w:val="center"/>
+            <w:hideMark/>
+          </w:tcPr>
+          <w:p>
+            <w:pPr>
+              <w:spacing w:after="0" w:line="240" w:lineRule="auto"/>
+              <w:rPr>
+                <w:rFonts w:ascii="Times New Roman" w:eastAsia="Times New Roman" w:hAnsi="Times New Roman" w:cs="Times New Roman"/>
+                <w:sz w:val="24"/>
+                <w:szCs w:val="24"/>
+                <w:lang w:eastAsia="es-PE"/>
+              </w:rPr>
+            </w:pPr>
+            <w:r>
+              <w:rPr>
+                <w:rFonts w:ascii="Times New Roman" w:eastAsia="Times New Roman" w:hAnsi="Times New Roman" w:cs="Times New Roman"/>
+                <w:sz w:val="24"/>
+                <w:szCs w:val="24"/>
+                <w:lang w:eastAsia="es-PE"/>
+              </w:rPr>
+              <w:t>5</w:t>
+            </w:r>
+          </w:p>
+        </w:tc>
+        <w:tc>
+          <w:tcPr>
+            <w:tcW w:w="0" w:type="auto"/>
+            <w:vAlign w:val="center"/>
+            <w:hideMark/>
+          </w:tcPr>
+          <w:p>
+            <w:pPr>
+              <w:spacing w:after="0" w:line="240" w:lineRule="auto"/>
+              <w:rPr>
+                <w:rFonts w:ascii="Times New Roman" w:eastAsia="Times New Roman" w:hAnsi="Times New Roman" w:cs="Times New Roman"/>
+                <w:sz w:val="24"/>
+                <w:szCs w:val="24"/>
+                <w:lang w:eastAsia="es-PE"/>
+              </w:rPr>
+            </w:pPr>
+            <w:r>
+              <w:rPr>
+                <w:rFonts w:ascii="Times New Roman" w:eastAsia="Times New Roman" w:hAnsi="Times New Roman" w:cs="Times New Roman"/>
+                <w:sz w:val="24"/>
+                <w:szCs w:val="24"/>
+                <w:lang w:eastAsia="es-PE"/>
+              </w:rPr>
+              <w:t>Facilita la creación estructurada de menús variados por tipo de comida.</w:t>
+            </w:r>
+          </w:p>
+        </w:tc>
+      </w:tr>
+      <w:tr>
+        <w:trPr>
+          <w:trHeight w:val="50"/>
+          <w:tblCellSpacing w:w="15" w:type="dxa"/>
+        </w:trPr>
+        <w:tc>
+          <w:tcPr>
+            <w:tcW w:w="0" w:type="auto"/>
+            <w:vAlign w:val="center"/>
+            <w:hideMark/>
+          </w:tcPr>
+          <w:p>
+            <w:pPr>
+              <w:spacing w:after="0" w:line="240" w:lineRule="auto"/>
+              <w:rPr>
+                <w:rFonts w:ascii="Times New Roman" w:eastAsia="Times New Roman" w:hAnsi="Times New Roman" w:cs="Times New Roman"/>
+                <w:sz w:val="24"/>
+                <w:szCs w:val="24"/>
+                <w:lang w:eastAsia="es-PE"/>
+              </w:rPr>
+            </w:pPr>
+            <w:r>
+              <w:rPr>
+                <w:rFonts w:ascii="Times New Roman" w:eastAsia="Times New Roman" w:hAnsi="Times New Roman" w:cs="Times New Roman"/>
+                <w:b/>
+                <w:bCs/>
+                <w:sz w:val="24"/>
+                <w:szCs w:val="24"/>
+                <w:lang w:eastAsia="es-PE"/>
+              </w:rPr>
+              <w:t>9</w:t>
+            </w:r>
+          </w:p>
+        </w:tc>
+        <w:tc>
+          <w:tcPr>
+            <w:tcW w:w="0" w:type="auto"/>
+            <w:vAlign w:val="center"/>
+            <w:hideMark/>
+          </w:tcPr>
+          <w:p>
+            <w:pPr>
+              <w:spacing w:after="0" w:line="240" w:lineRule="auto"/>
+              <w:rPr>
+                <w:rFonts w:ascii="Times New Roman" w:eastAsia="Times New Roman" w:hAnsi="Times New Roman" w:cs="Times New Roman"/>
+                <w:sz w:val="24"/>
+                <w:szCs w:val="24"/>
+                <w:lang w:eastAsia="es-PE"/>
+              </w:rPr>
+            </w:pPr>
+            <w:r>
+              <w:rPr>
+                <w:rFonts w:ascii="Times New Roman" w:eastAsia="Times New Roman" w:hAnsi="Times New Roman" w:cs="Times New Roman"/>
+                <w:b/>
+                <w:bCs/>
+                <w:sz w:val="24"/>
+                <w:szCs w:val="24"/>
+                <w:lang w:eastAsia="es-PE"/>
+              </w:rPr>
+              <w:t>Gestión de menús personalizados</w:t>
+            </w:r>
+          </w:p>
+        </w:tc>
+        <w:tc>
+          <w:tcPr>
+            <w:tcW w:w="0" w:type="auto"/>
+            <w:vAlign w:val="center"/>
+            <w:hideMark/>
+          </w:tcPr>
+          <w:p>
+            <w:pPr>
+              <w:spacing w:after="0" w:line="240" w:lineRule="auto"/>
+              <w:rPr>
+                <w:rFonts w:ascii="Times New Roman" w:eastAsia="Times New Roman" w:hAnsi="Times New Roman" w:cs="Times New Roman"/>
+                <w:sz w:val="24"/>
+                <w:szCs w:val="24"/>
+                <w:lang w:eastAsia="es-PE"/>
+              </w:rPr>
+            </w:pPr>
+            <w:r>
+              <w:rPr>
+                <w:rFonts w:ascii="Times New Roman" w:eastAsia="Times New Roman" w:hAnsi="Times New Roman" w:cs="Times New Roman"/>
+                <w:b/>
+                <w:bCs/>
+                <w:sz w:val="24"/>
+                <w:szCs w:val="24"/>
+                <w:lang w:eastAsia="es-PE"/>
+              </w:rPr>
+              <w:t>HU9 – Asignar menús personalizados a usuarios</w:t>
+            </w:r>
+          </w:p>
+        </w:tc>
+        <w:tc>
+          <w:tcPr>
+            <w:tcW w:w="0" w:type="auto"/>
+            <w:vAlign w:val="center"/>
+            <w:hideMark/>
+          </w:tcPr>
+          <w:p>
+            <w:pPr>
+              <w:spacing w:after="0" w:line="240" w:lineRule="auto"/>
+              <w:rPr>
+                <w:rFonts w:ascii="Times New Roman" w:eastAsia="Times New Roman" w:hAnsi="Times New Roman" w:cs="Times New Roman"/>
+                <w:sz w:val="24"/>
+                <w:szCs w:val="24"/>
+                <w:lang w:eastAsia="es-PE"/>
+              </w:rPr>
+            </w:pPr>
+            <w:r>
+              <w:rPr>
+                <w:rFonts w:ascii="Times New Roman" w:eastAsia="Times New Roman" w:hAnsi="Times New Roman" w:cs="Times New Roman"/>
+                <w:sz w:val="24"/>
+                <w:szCs w:val="24"/>
+                <w:lang w:eastAsia="es-PE"/>
+              </w:rPr>
+              <w:t>8</w:t>
+            </w:r>
+          </w:p>
+        </w:tc>
+        <w:tc>
+          <w:tcPr>
+            <w:tcW w:w="0" w:type="auto"/>
+            <w:vAlign w:val="center"/>
+            <w:hideMark/>
+          </w:tcPr>
+          <w:p>
+            <w:pPr>
+              <w:spacing w:after="0" w:line="240" w:lineRule="auto"/>
+              <w:rPr>
+                <w:rFonts w:ascii="Times New Roman" w:eastAsia="Times New Roman" w:hAnsi="Times New Roman" w:cs="Times New Roman"/>
+                <w:sz w:val="24"/>
+                <w:szCs w:val="24"/>
+                <w:lang w:eastAsia="es-PE"/>
+              </w:rPr>
+            </w:pPr>
+            <w:r>
+              <w:rPr>
+                <w:rFonts w:ascii="Times New Roman" w:eastAsia="Times New Roman" w:hAnsi="Times New Roman" w:cs="Times New Roman"/>
+                <w:sz w:val="24"/>
+                <w:szCs w:val="24"/>
+                <w:lang w:eastAsia="es-PE"/>
+              </w:rPr>
+              <w:t>Genera menús adaptados a preferencias y objetivos; etapa avanzada de personalización.</w:t>
             </w:r>
           </w:p>
         </w:tc>
@@ -3197,6 +3666,10 @@
     </w:tbl>
     <w:p/>
     <w:p/>
+    <w:p/>
+    <w:p/>
+    <w:p/>
+    <w:p/>
     <w:p>
       <w:pPr>
         <w:pStyle w:val="Heading1"/>
@@ -3204,6 +3677,7 @@
         <w:ind w:left="-5"/>
       </w:pPr>
       <w:r>
+        <w:lastRenderedPageBreak/>
         <w:t>Control de Cambios</w:t>
       </w:r>
       <w:r>
@@ -3499,11 +3973,9 @@
               <w:ind w:left="5"/>
               <w:jc w:val="both"/>
             </w:pPr>
-            <w:proofErr w:type="spellStart"/>
             <w:r>
-              <w:t>Benjamin</w:t>
+              <w:t>Benjamín</w:t>
             </w:r>
-            <w:proofErr w:type="spellEnd"/>
             <w:r>
               <w:t xml:space="preserve"> Miranda</w:t>
             </w:r>
@@ -3527,6 +3999,98 @@
             <w:r>
               <w:t>Corrección de las historias.</w:t>
             </w:r>
+          </w:p>
+        </w:tc>
+      </w:tr>
+      <w:tr>
+        <w:trPr>
+          <w:trHeight w:val="660"/>
+        </w:trPr>
+        <w:tc>
+          <w:tcPr>
+            <w:tcW w:w="500" w:type="dxa"/>
+            <w:tcBorders>
+              <w:top w:val="single" w:sz="8" w:space="0" w:color="000000"/>
+              <w:left w:val="single" w:sz="8" w:space="0" w:color="000000"/>
+              <w:bottom w:val="single" w:sz="8" w:space="0" w:color="000000"/>
+              <w:right w:val="single" w:sz="8" w:space="0" w:color="000000"/>
+            </w:tcBorders>
+          </w:tcPr>
+          <w:p>
+            <w:pPr>
+              <w:spacing w:line="256" w:lineRule="auto"/>
+            </w:pPr>
+            <w:r>
+              <w:t>3</w:t>
+            </w:r>
+          </w:p>
+        </w:tc>
+        <w:tc>
+          <w:tcPr>
+            <w:tcW w:w="1040" w:type="dxa"/>
+            <w:tcBorders>
+              <w:top w:val="single" w:sz="8" w:space="0" w:color="000000"/>
+              <w:left w:val="single" w:sz="8" w:space="0" w:color="000000"/>
+              <w:bottom w:val="single" w:sz="8" w:space="0" w:color="000000"/>
+              <w:right w:val="single" w:sz="8" w:space="0" w:color="000000"/>
+            </w:tcBorders>
+          </w:tcPr>
+          <w:p>
+            <w:pPr>
+              <w:spacing w:line="256" w:lineRule="auto"/>
+              <w:jc w:val="both"/>
+            </w:pPr>
+            <w:r>
+              <w:t>22/10/2025</w:t>
+            </w:r>
+          </w:p>
+        </w:tc>
+        <w:tc>
+          <w:tcPr>
+            <w:tcW w:w="1420" w:type="dxa"/>
+            <w:tcBorders>
+              <w:top w:val="single" w:sz="8" w:space="0" w:color="000000"/>
+              <w:left w:val="single" w:sz="8" w:space="0" w:color="000000"/>
+              <w:bottom w:val="single" w:sz="8" w:space="0" w:color="000000"/>
+              <w:right w:val="single" w:sz="8" w:space="0" w:color="000000"/>
+            </w:tcBorders>
+          </w:tcPr>
+          <w:p>
+            <w:pPr>
+              <w:spacing w:line="256" w:lineRule="auto"/>
+              <w:ind w:left="5"/>
+              <w:jc w:val="both"/>
+            </w:pPr>
+            <w:r>
+              <w:t>Fernando Masías</w:t>
+            </w:r>
+          </w:p>
+        </w:tc>
+        <w:tc>
+          <w:tcPr>
+            <w:tcW w:w="5760" w:type="dxa"/>
+            <w:tcBorders>
+              <w:top w:val="single" w:sz="8" w:space="0" w:color="000000"/>
+              <w:left w:val="single" w:sz="8" w:space="0" w:color="000000"/>
+              <w:bottom w:val="single" w:sz="8" w:space="0" w:color="000000"/>
+              <w:right w:val="single" w:sz="8" w:space="0" w:color="000000"/>
+            </w:tcBorders>
+          </w:tcPr>
+          <w:p>
+            <w:pPr>
+              <w:spacing w:line="256" w:lineRule="auto"/>
+            </w:pPr>
+            <w:r>
+              <w:t xml:space="preserve">Adecuación de tiempos </w:t>
+            </w:r>
+            <w:r>
+              <w:sym w:font="Wingdings" w:char="F0E0"/>
+            </w:r>
+            <w:r>
+              <w:t xml:space="preserve"> mejora de epicas</w:t>
+            </w:r>
+            <w:bookmarkStart w:id="0" w:name="_GoBack"/>
+            <w:bookmarkEnd w:id="0"/>
           </w:p>
         </w:tc>
       </w:tr>
@@ -11756,7 +12320,7 @@
 </file>
 
 <file path=customXml/itemProps1.xml><?xml version="1.0" encoding="utf-8"?>
-<ds:datastoreItem xmlns:ds="http://schemas.openxmlformats.org/officeDocument/2006/customXml" ds:itemID="{53764D5D-0C14-49FC-9E77-66B7D9C0ED59}">
+<ds:datastoreItem xmlns:ds="http://schemas.openxmlformats.org/officeDocument/2006/customXml" ds:itemID="{633D0238-C47F-4AF1-B807-C63C9D6444E9}">
   <ds:schemaRefs>
     <ds:schemaRef ds:uri="http://schemas.openxmlformats.org/officeDocument/2006/bibliography"/>
   </ds:schemaRefs>

</xml_diff>